<commit_message>
Changed documentation and modified UML diagram after checking
</commit_message>
<xml_diff>
--- a/Projekt systemu do prowadzenia aukcji.docx
+++ b/Projekt systemu do prowadzenia aukcji.docx
@@ -255,7 +255,6 @@
     </w:p>
     <w:p>
       <w:pPr>
-        <w:jc w:val="center"/>
         <w:rPr>
           <w:b/>
           <w:bCs/>
@@ -273,13 +272,34 @@
           <w:lang w:val="pl-PL"/>
         </w:rPr>
         <w:lastRenderedPageBreak/>
+        <w:t>1.</w:t>
+      </w:r>
+      <w:r>
+        <w:rPr>
+          <w:b/>
+          <w:bCs/>
+          <w:sz w:val="32"/>
+          <w:szCs w:val="32"/>
+          <w:lang w:val="pl-PL"/>
+        </w:rPr>
+        <w:t xml:space="preserve"> </w:t>
+      </w:r>
+      <w:r>
+        <w:rPr>
+          <w:b/>
+          <w:bCs/>
+          <w:sz w:val="32"/>
+          <w:szCs w:val="32"/>
+          <w:lang w:val="pl-PL"/>
+        </w:rPr>
         <w:t>Wstęp</w:t>
       </w:r>
     </w:p>
     <w:p>
       <w:pPr>
-        <w:jc w:val="center"/>
-        <w:rPr>
+        <w:rPr>
+          <w:b/>
+          <w:bCs/>
           <w:sz w:val="28"/>
           <w:szCs w:val="28"/>
           <w:lang w:val="pl-PL"/>
@@ -287,345 +307,360 @@
       </w:pPr>
       <w:r>
         <w:rPr>
+          <w:b/>
+          <w:bCs/>
           <w:sz w:val="28"/>
           <w:szCs w:val="28"/>
           <w:lang w:val="pl-PL"/>
         </w:rPr>
-        <w:t>Cel</w:t>
-      </w:r>
-    </w:p>
-    <w:p>
-      <w:pPr>
-        <w:rPr>
-          <w:sz w:val="24"/>
-          <w:szCs w:val="24"/>
-          <w:lang w:val="pl-PL"/>
-        </w:rPr>
-      </w:pPr>
-      <w:r>
-        <w:rPr>
-          <w:sz w:val="24"/>
-          <w:szCs w:val="24"/>
-          <w:lang w:val="pl-PL"/>
-        </w:rPr>
-        <w:t>Celem systemu jest ułatwi</w:t>
-      </w:r>
-      <w:r>
-        <w:rPr>
-          <w:sz w:val="24"/>
-          <w:szCs w:val="24"/>
-          <w:lang w:val="pl-PL"/>
-        </w:rPr>
-        <w:t>enie</w:t>
-      </w:r>
-      <w:r>
-        <w:rPr>
-          <w:lang w:val="pl-PL"/>
-        </w:rPr>
-        <w:t xml:space="preserve"> </w:t>
-      </w:r>
-      <w:r>
-        <w:rPr>
-          <w:sz w:val="24"/>
-          <w:szCs w:val="24"/>
-          <w:lang w:val="pl-PL"/>
-        </w:rPr>
-        <w:t>wyliczania prowizji</w:t>
-      </w:r>
-      <w:r>
-        <w:rPr>
-          <w:sz w:val="24"/>
-          <w:szCs w:val="24"/>
-          <w:lang w:val="pl-PL"/>
-        </w:rPr>
-        <w:t xml:space="preserve"> oraz optymizacja</w:t>
-      </w:r>
-      <w:r>
-        <w:rPr>
-          <w:sz w:val="24"/>
-          <w:szCs w:val="24"/>
-          <w:lang w:val="pl-PL"/>
-        </w:rPr>
-        <w:t xml:space="preserve"> prowadzeni</w:t>
-      </w:r>
-      <w:r>
-        <w:rPr>
-          <w:sz w:val="24"/>
-          <w:szCs w:val="24"/>
-          <w:lang w:val="pl-PL"/>
-        </w:rPr>
-        <w:t>a</w:t>
-      </w:r>
-      <w:r>
-        <w:rPr>
-          <w:sz w:val="24"/>
-          <w:szCs w:val="24"/>
-          <w:lang w:val="pl-PL"/>
-        </w:rPr>
-        <w:t xml:space="preserve"> ewidencji pracowników, klientów Domu i aukcji, które się odbyły, jak również wszystkich zgłoszonych do licytacji przedmiotów i dóbr.</w:t>
-      </w:r>
-      <w:r>
-        <w:rPr>
-          <w:sz w:val="24"/>
-          <w:szCs w:val="24"/>
-          <w:lang w:val="pl-PL"/>
-        </w:rPr>
-        <w:t xml:space="preserve"> Dane będą przechowywane w jednej bazie danych.</w:t>
-      </w:r>
-    </w:p>
-    <w:p>
-      <w:pPr>
-        <w:jc w:val="center"/>
-        <w:rPr>
+        <w:t xml:space="preserve">1.1 </w:t>
+      </w:r>
+      <w:r>
+        <w:rPr>
+          <w:b/>
+          <w:bCs/>
           <w:sz w:val="28"/>
           <w:szCs w:val="28"/>
           <w:lang w:val="pl-PL"/>
         </w:rPr>
-      </w:pPr>
-      <w:r>
-        <w:rPr>
+        <w:t>Cel</w:t>
+      </w:r>
+    </w:p>
+    <w:p>
+      <w:pPr>
+        <w:rPr>
+          <w:sz w:val="24"/>
+          <w:szCs w:val="24"/>
+          <w:lang w:val="pl-PL"/>
+        </w:rPr>
+      </w:pPr>
+      <w:r>
+        <w:rPr>
+          <w:sz w:val="24"/>
+          <w:szCs w:val="24"/>
+          <w:lang w:val="pl-PL"/>
+        </w:rPr>
+        <w:t>Celem systemu jest ułatwi</w:t>
+      </w:r>
+      <w:r>
+        <w:rPr>
+          <w:sz w:val="24"/>
+          <w:szCs w:val="24"/>
+          <w:lang w:val="pl-PL"/>
+        </w:rPr>
+        <w:t>enie</w:t>
+      </w:r>
+      <w:r>
+        <w:rPr>
+          <w:lang w:val="pl-PL"/>
+        </w:rPr>
+        <w:t xml:space="preserve"> </w:t>
+      </w:r>
+      <w:r>
+        <w:rPr>
+          <w:sz w:val="24"/>
+          <w:szCs w:val="24"/>
+          <w:lang w:val="pl-PL"/>
+        </w:rPr>
+        <w:t>wyliczania prowizji</w:t>
+      </w:r>
+      <w:r>
+        <w:rPr>
+          <w:sz w:val="24"/>
+          <w:szCs w:val="24"/>
+          <w:lang w:val="pl-PL"/>
+        </w:rPr>
+        <w:t xml:space="preserve"> oraz optymizacja</w:t>
+      </w:r>
+      <w:r>
+        <w:rPr>
+          <w:sz w:val="24"/>
+          <w:szCs w:val="24"/>
+          <w:lang w:val="pl-PL"/>
+        </w:rPr>
+        <w:t xml:space="preserve"> prowadzeni</w:t>
+      </w:r>
+      <w:r>
+        <w:rPr>
+          <w:sz w:val="24"/>
+          <w:szCs w:val="24"/>
+          <w:lang w:val="pl-PL"/>
+        </w:rPr>
+        <w:t>a</w:t>
+      </w:r>
+      <w:r>
+        <w:rPr>
+          <w:sz w:val="24"/>
+          <w:szCs w:val="24"/>
+          <w:lang w:val="pl-PL"/>
+        </w:rPr>
+        <w:t xml:space="preserve"> ewidencji pracowników, klientów Domu i aukcji, które się odbyły, jak również wszystkich zgłoszonych do licytacji przedmiotów i dóbr.</w:t>
+      </w:r>
+      <w:r>
+        <w:rPr>
+          <w:sz w:val="24"/>
+          <w:szCs w:val="24"/>
+          <w:lang w:val="pl-PL"/>
+        </w:rPr>
+        <w:t xml:space="preserve"> Dane będą przechowywane w jednej bazie danych.</w:t>
+      </w:r>
+    </w:p>
+    <w:p>
+      <w:pPr>
+        <w:rPr>
+          <w:b/>
+          <w:bCs/>
           <w:sz w:val="28"/>
           <w:szCs w:val="28"/>
           <w:lang w:val="pl-PL"/>
         </w:rPr>
-        <w:t>Zakres</w:t>
-      </w:r>
-    </w:p>
-    <w:p>
-      <w:pPr>
-        <w:rPr>
-          <w:sz w:val="24"/>
-          <w:szCs w:val="24"/>
-          <w:lang w:val="pl-PL"/>
-        </w:rPr>
-      </w:pPr>
-      <w:r>
-        <w:rPr>
-          <w:sz w:val="24"/>
-          <w:szCs w:val="24"/>
-          <w:lang w:val="pl-PL"/>
-        </w:rPr>
-        <w:t>Od samego</w:t>
-      </w:r>
-      <w:r>
-        <w:rPr>
-          <w:sz w:val="24"/>
-          <w:szCs w:val="24"/>
-          <w:lang w:val="pl-PL"/>
-        </w:rPr>
-        <w:t xml:space="preserve"> </w:t>
-      </w:r>
-      <w:r>
-        <w:rPr>
-          <w:sz w:val="24"/>
-          <w:szCs w:val="24"/>
-          <w:lang w:val="pl-PL"/>
-        </w:rPr>
-        <w:t>początku pracy</w:t>
-      </w:r>
-      <w:r>
-        <w:rPr>
-          <w:sz w:val="24"/>
-          <w:szCs w:val="24"/>
-          <w:lang w:val="pl-PL"/>
-        </w:rPr>
-        <w:t xml:space="preserve"> Dom aukcyjny </w:t>
-      </w:r>
-      <w:r>
-        <w:rPr>
-          <w:sz w:val="24"/>
-          <w:szCs w:val="24"/>
-          <w:lang w:val="pl-PL"/>
-        </w:rPr>
-        <w:t>używał Excela</w:t>
-      </w:r>
-      <w:r>
-        <w:rPr>
-          <w:sz w:val="24"/>
-          <w:szCs w:val="24"/>
-          <w:lang w:val="pl-PL"/>
-        </w:rPr>
-        <w:t xml:space="preserve"> i pocztę elektroniczną co skutkowało długie wyliczanie prowizji, błędami ze strony pracownika który wprowadzał dane do pliku oraz spóźnienie w prowadzeniu aukcji. Analizując swoją skuteczność Dom aukcyjny podjął decyzje wprowadzić system elektroniczny który połączy w s</w:t>
-      </w:r>
-      <w:r>
-        <w:rPr>
-          <w:sz w:val="24"/>
-          <w:szCs w:val="24"/>
-          <w:lang w:val="pl-PL"/>
-        </w:rPr>
-        <w:t>obie wszystkie informacje o klientach, pracownikach, asystentach, aukcjach i przedmiotach.</w:t>
-      </w:r>
-    </w:p>
-    <w:p>
-      <w:pPr>
-        <w:rPr>
-          <w:sz w:val="24"/>
-          <w:szCs w:val="24"/>
-          <w:lang w:val="pl-PL"/>
-        </w:rPr>
-      </w:pPr>
-      <w:proofErr w:type="spellStart"/>
-      <w:r>
-        <w:rPr>
-          <w:sz w:val="24"/>
-          <w:szCs w:val="24"/>
-          <w:lang w:val="pl-PL"/>
-        </w:rPr>
-        <w:t>Klienty</w:t>
-      </w:r>
-      <w:proofErr w:type="spellEnd"/>
-      <w:r>
-        <w:rPr>
-          <w:sz w:val="24"/>
-          <w:szCs w:val="24"/>
-          <w:lang w:val="pl-PL"/>
-        </w:rPr>
-        <w:t xml:space="preserve"> będą mogli sami się rejestrować do systemu co przyspieszy utworzenie nowych aukcji i zwiększy prowizję Domu.</w:t>
-      </w:r>
-      <w:r>
-        <w:rPr>
-          <w:sz w:val="24"/>
-          <w:szCs w:val="24"/>
-          <w:lang w:val="pl-PL"/>
-        </w:rPr>
-        <w:t xml:space="preserve"> </w:t>
-      </w:r>
-      <w:proofErr w:type="spellStart"/>
-      <w:r>
-        <w:rPr>
-          <w:sz w:val="24"/>
-          <w:szCs w:val="24"/>
-          <w:lang w:val="pl-PL"/>
-        </w:rPr>
-        <w:t>Klienty</w:t>
-      </w:r>
-      <w:proofErr w:type="spellEnd"/>
-      <w:r>
-        <w:rPr>
-          <w:sz w:val="24"/>
-          <w:szCs w:val="24"/>
-          <w:lang w:val="pl-PL"/>
-        </w:rPr>
-        <w:t xml:space="preserve"> Domu mają uprawnienia do sprzedawania oraz nabywania dóbr.</w:t>
-      </w:r>
-    </w:p>
-    <w:p>
-      <w:pPr>
-        <w:rPr>
-          <w:sz w:val="24"/>
-          <w:szCs w:val="24"/>
-          <w:lang w:val="pl-PL"/>
-        </w:rPr>
-      </w:pPr>
-      <w:r>
-        <w:rPr>
-          <w:sz w:val="24"/>
-          <w:szCs w:val="24"/>
-          <w:lang w:val="pl-PL"/>
-        </w:rPr>
-        <w:t xml:space="preserve">Każda aukcja będzie monitorowana przez pracownika domu(moderator) lub kilku żeby udzielić wyjaśnienia klientom lub </w:t>
-      </w:r>
-      <w:r>
-        <w:rPr>
-          <w:sz w:val="24"/>
-          <w:szCs w:val="24"/>
-          <w:lang w:val="pl-PL"/>
-        </w:rPr>
-        <w:t>rozstrzygnąć spór</w:t>
-      </w:r>
-      <w:r>
-        <w:rPr>
-          <w:sz w:val="24"/>
-          <w:szCs w:val="24"/>
-          <w:lang w:val="pl-PL"/>
-        </w:rPr>
-        <w:t>.</w:t>
-      </w:r>
-    </w:p>
-    <w:p>
-      <w:pPr>
-        <w:rPr>
-          <w:sz w:val="24"/>
-          <w:szCs w:val="24"/>
-          <w:lang w:val="pl-PL"/>
-        </w:rPr>
-      </w:pPr>
-      <w:r>
-        <w:rPr>
-          <w:sz w:val="24"/>
-          <w:szCs w:val="24"/>
-          <w:lang w:val="pl-PL"/>
-        </w:rPr>
-        <w:t xml:space="preserve">Wszystkie użytkownicy </w:t>
-      </w:r>
-      <w:r>
-        <w:rPr>
-          <w:sz w:val="24"/>
-          <w:szCs w:val="24"/>
-          <w:lang w:val="pl-PL"/>
-        </w:rPr>
-        <w:t>będ</w:t>
-      </w:r>
-      <w:r>
-        <w:rPr>
-          <w:sz w:val="24"/>
-          <w:szCs w:val="24"/>
-          <w:lang w:val="pl-PL"/>
-        </w:rPr>
-        <w:t>ą</w:t>
-      </w:r>
-      <w:r>
-        <w:rPr>
-          <w:sz w:val="24"/>
-          <w:szCs w:val="24"/>
-          <w:lang w:val="pl-PL"/>
-        </w:rPr>
-        <w:t xml:space="preserve"> rejestrowan</w:t>
-      </w:r>
-      <w:r>
-        <w:rPr>
-          <w:sz w:val="24"/>
-          <w:szCs w:val="24"/>
-          <w:lang w:val="pl-PL"/>
-        </w:rPr>
-        <w:t>e</w:t>
-      </w:r>
-      <w:r>
-        <w:rPr>
-          <w:sz w:val="24"/>
-          <w:szCs w:val="24"/>
-          <w:lang w:val="pl-PL"/>
-        </w:rPr>
-        <w:t xml:space="preserve"> w systemie automatycznie co pozwoli na sprawdzenie ewidencji</w:t>
-      </w:r>
-      <w:r>
-        <w:rPr>
-          <w:sz w:val="24"/>
-          <w:szCs w:val="24"/>
-          <w:lang w:val="pl-PL"/>
-        </w:rPr>
-        <w:t xml:space="preserve"> pracowników oraz klientów</w:t>
-      </w:r>
-      <w:r>
-        <w:rPr>
-          <w:sz w:val="24"/>
-          <w:szCs w:val="24"/>
-          <w:lang w:val="pl-PL"/>
-        </w:rPr>
-        <w:t>.</w:t>
-      </w:r>
-    </w:p>
-    <w:p>
-      <w:pPr>
-        <w:jc w:val="center"/>
-        <w:rPr>
+      </w:pPr>
+      <w:r>
+        <w:rPr>
+          <w:b/>
+          <w:bCs/>
           <w:sz w:val="28"/>
           <w:szCs w:val="28"/>
           <w:lang w:val="pl-PL"/>
         </w:rPr>
-      </w:pPr>
-      <w:r>
-        <w:rPr>
+        <w:t xml:space="preserve">1.2 </w:t>
+      </w:r>
+      <w:r>
+        <w:rPr>
+          <w:b/>
+          <w:bCs/>
+          <w:sz w:val="28"/>
+          <w:szCs w:val="28"/>
+          <w:lang w:val="pl-PL"/>
+        </w:rPr>
+        <w:t>Zakres</w:t>
+      </w:r>
+    </w:p>
+    <w:p>
+      <w:pPr>
+        <w:spacing w:after="0" w:line="240" w:lineRule="auto"/>
+        <w:rPr>
+          <w:rFonts w:eastAsia="Times New Roman" w:cstheme="minorHAnsi"/>
+          <w:sz w:val="24"/>
+          <w:szCs w:val="24"/>
+          <w:lang w:val="pl-PL" w:eastAsia="en-GB"/>
+        </w:rPr>
+      </w:pPr>
+      <w:r>
+        <w:rPr>
+          <w:rFonts w:eastAsia="Times New Roman" w:cstheme="minorHAnsi"/>
+          <w:sz w:val="24"/>
+          <w:szCs w:val="24"/>
+          <w:lang w:val="pl-PL" w:eastAsia="en-GB"/>
+        </w:rPr>
+        <w:t>Od samego początku pracy Dom aukcyjny używał dokumentów papierowych i pocztę elektroniczną co skutkowało długim wyliczaniem prowizji, problemami z odzyskaniem i prz</w:t>
+      </w:r>
+      <w:r>
+        <w:rPr>
+          <w:rFonts w:eastAsia="Times New Roman" w:cstheme="minorHAnsi"/>
+          <w:sz w:val="24"/>
+          <w:szCs w:val="24"/>
+          <w:lang w:val="pl-PL" w:eastAsia="en-GB"/>
+        </w:rPr>
+        <w:t>e</w:t>
+      </w:r>
+      <w:r>
+        <w:rPr>
+          <w:rFonts w:eastAsia="Times New Roman" w:cstheme="minorHAnsi"/>
+          <w:sz w:val="24"/>
+          <w:szCs w:val="24"/>
+          <w:lang w:val="pl-PL" w:eastAsia="en-GB"/>
+        </w:rPr>
+        <w:t>chowywaniem danych (w tym zdalnym). Analizując swoją skuteczność Dom aukcyjny podjął decyzje wprowadzić system elektroniczny który połączy w sobie wszystkie informacje o klientach, pracownikach, asystentach, aukcjach i przedmiotach.</w:t>
+      </w:r>
+    </w:p>
+    <w:p>
+      <w:pPr>
+        <w:spacing w:after="0" w:line="240" w:lineRule="auto"/>
+        <w:rPr>
+          <w:rFonts w:eastAsia="Times New Roman" w:cstheme="minorHAnsi"/>
+          <w:sz w:val="24"/>
+          <w:szCs w:val="24"/>
+          <w:lang w:val="pl-PL" w:eastAsia="en-GB"/>
+        </w:rPr>
+      </w:pPr>
+      <w:proofErr w:type="spellStart"/>
+      <w:r>
+        <w:rPr>
+          <w:rFonts w:eastAsia="Times New Roman" w:cstheme="minorHAnsi"/>
+          <w:sz w:val="24"/>
+          <w:szCs w:val="24"/>
+          <w:lang w:val="pl-PL" w:eastAsia="en-GB"/>
+        </w:rPr>
+        <w:t>Klienty</w:t>
+      </w:r>
+      <w:proofErr w:type="spellEnd"/>
+      <w:r>
+        <w:rPr>
+          <w:rFonts w:eastAsia="Times New Roman" w:cstheme="minorHAnsi"/>
+          <w:sz w:val="24"/>
+          <w:szCs w:val="24"/>
+          <w:lang w:val="pl-PL" w:eastAsia="en-GB"/>
+        </w:rPr>
+        <w:t xml:space="preserve"> będą mogli sami się rejestrować do systemu co przyspieszy utworzenie nowych aukcji, weryfikacje danych przez pracowników i zwiększy prowizję Domu. </w:t>
+      </w:r>
+      <w:proofErr w:type="spellStart"/>
+      <w:r>
+        <w:rPr>
+          <w:rFonts w:eastAsia="Times New Roman" w:cstheme="minorHAnsi"/>
+          <w:sz w:val="24"/>
+          <w:szCs w:val="24"/>
+          <w:lang w:val="pl-PL" w:eastAsia="en-GB"/>
+        </w:rPr>
+        <w:t>Klienty</w:t>
+      </w:r>
+      <w:proofErr w:type="spellEnd"/>
+      <w:r>
+        <w:rPr>
+          <w:rFonts w:eastAsia="Times New Roman" w:cstheme="minorHAnsi"/>
+          <w:sz w:val="24"/>
+          <w:szCs w:val="24"/>
+          <w:lang w:val="pl-PL" w:eastAsia="en-GB"/>
+        </w:rPr>
+        <w:t xml:space="preserve"> Domu mają uprawnienia do sprzedawania oraz nabywania dóbr.</w:t>
+      </w:r>
+      <w:r>
+        <w:rPr>
+          <w:rFonts w:eastAsia="Times New Roman" w:cstheme="minorHAnsi"/>
+          <w:sz w:val="24"/>
+          <w:szCs w:val="24"/>
+          <w:lang w:val="pl-PL" w:eastAsia="en-GB"/>
+        </w:rPr>
+        <w:t xml:space="preserve"> </w:t>
+      </w:r>
+    </w:p>
+    <w:p>
+      <w:pPr>
+        <w:spacing w:after="0" w:line="240" w:lineRule="auto"/>
+        <w:rPr>
+          <w:rFonts w:eastAsia="Times New Roman" w:cstheme="minorHAnsi"/>
+          <w:sz w:val="24"/>
+          <w:szCs w:val="24"/>
+          <w:lang w:val="pl-PL" w:eastAsia="en-GB"/>
+        </w:rPr>
+      </w:pPr>
+      <w:r>
+        <w:rPr>
+          <w:rFonts w:eastAsia="Times New Roman" w:cstheme="minorHAnsi"/>
+          <w:sz w:val="24"/>
+          <w:szCs w:val="24"/>
+          <w:lang w:val="pl-PL" w:eastAsia="en-GB"/>
+        </w:rPr>
+        <w:t xml:space="preserve">Wszystkie klienci będą otrzymywać informacje o miejscu i czasie prowadzenia aukcji i </w:t>
+      </w:r>
+      <w:r>
+        <w:rPr>
+          <w:rFonts w:eastAsia="Times New Roman" w:cstheme="minorHAnsi"/>
+          <w:sz w:val="24"/>
+          <w:szCs w:val="24"/>
+          <w:lang w:val="pl-PL" w:eastAsia="en-GB"/>
+        </w:rPr>
+        <w:t>będą mogli</w:t>
+      </w:r>
+      <w:r>
+        <w:rPr>
+          <w:rFonts w:eastAsia="Times New Roman" w:cstheme="minorHAnsi"/>
+          <w:sz w:val="24"/>
+          <w:szCs w:val="24"/>
+          <w:lang w:val="pl-PL" w:eastAsia="en-GB"/>
+        </w:rPr>
+        <w:t xml:space="preserve"> rezerwować miejsce dla wzięcia udziału w aukcji</w:t>
+      </w:r>
+      <w:r>
+        <w:rPr>
+          <w:rFonts w:eastAsia="Times New Roman" w:cstheme="minorHAnsi"/>
+          <w:sz w:val="24"/>
+          <w:szCs w:val="24"/>
+          <w:lang w:val="pl-PL" w:eastAsia="en-GB"/>
+        </w:rPr>
+        <w:t>,</w:t>
+      </w:r>
+      <w:r>
+        <w:rPr>
+          <w:rFonts w:eastAsia="Times New Roman" w:cstheme="minorHAnsi"/>
+          <w:sz w:val="24"/>
+          <w:szCs w:val="24"/>
+          <w:lang w:val="pl-PL" w:eastAsia="en-GB"/>
+        </w:rPr>
+        <w:t xml:space="preserve"> pracownicy natomiast będą mogli sprawdzać i zapisywać ewidencję pracowników oraz klientów.</w:t>
+      </w:r>
+      <w:r>
+        <w:rPr>
+          <w:rFonts w:eastAsia="Times New Roman" w:cstheme="minorHAnsi"/>
+          <w:sz w:val="24"/>
+          <w:szCs w:val="24"/>
+          <w:lang w:val="pl-PL" w:eastAsia="en-GB"/>
+        </w:rPr>
+        <w:t xml:space="preserve"> </w:t>
+      </w:r>
+      <w:r>
+        <w:rPr>
+          <w:rFonts w:eastAsia="Times New Roman" w:cstheme="minorHAnsi"/>
+          <w:sz w:val="24"/>
+          <w:szCs w:val="24"/>
+          <w:lang w:val="pl-PL" w:eastAsia="en-GB"/>
+        </w:rPr>
+        <w:t xml:space="preserve">Każda aukcja będzie prowadzona przez pracownika domu lub kilku po czym dane o zbyciu </w:t>
+      </w:r>
+      <w:r>
+        <w:rPr>
+          <w:rFonts w:eastAsia="Times New Roman" w:cstheme="minorHAnsi"/>
+          <w:sz w:val="24"/>
+          <w:szCs w:val="24"/>
+          <w:lang w:val="pl-PL" w:eastAsia="en-GB"/>
+        </w:rPr>
+        <w:t>dóbr</w:t>
+      </w:r>
+      <w:r>
+        <w:rPr>
+          <w:rFonts w:eastAsia="Times New Roman" w:cstheme="minorHAnsi"/>
+          <w:sz w:val="24"/>
+          <w:szCs w:val="24"/>
+          <w:lang w:val="pl-PL" w:eastAsia="en-GB"/>
+        </w:rPr>
+        <w:t xml:space="preserve"> będą wprowadzane do systemu.</w:t>
+      </w:r>
+    </w:p>
+    <w:p>
+      <w:pPr>
+        <w:spacing w:after="0" w:line="240" w:lineRule="auto"/>
+        <w:rPr>
+          <w:rFonts w:eastAsia="Times New Roman" w:cstheme="minorHAnsi"/>
+          <w:sz w:val="24"/>
+          <w:szCs w:val="24"/>
+          <w:lang w:val="pl-PL" w:eastAsia="en-GB"/>
+        </w:rPr>
+      </w:pPr>
+    </w:p>
+    <w:p>
+      <w:pPr>
+        <w:rPr>
+          <w:b/>
+          <w:bCs/>
+          <w:sz w:val="28"/>
+          <w:szCs w:val="28"/>
+          <w:lang w:val="pl-PL"/>
+        </w:rPr>
+      </w:pPr>
+      <w:r>
+        <w:rPr>
+          <w:b/>
+          <w:bCs/>
+          <w:sz w:val="28"/>
+          <w:szCs w:val="28"/>
+          <w:lang w:val="pl-PL"/>
+        </w:rPr>
+        <w:t xml:space="preserve">1.3 </w:t>
+      </w:r>
+      <w:r>
+        <w:rPr>
+          <w:b/>
+          <w:bCs/>
           <w:sz w:val="28"/>
           <w:szCs w:val="28"/>
           <w:lang w:val="pl-PL"/>
@@ -1156,25 +1191,25 @@
           <w:szCs w:val="24"/>
           <w:lang w:val="pl-PL"/>
         </w:rPr>
+        <w:t>cena proponowana (kiedy bierze udział w licytacji)</w:t>
+      </w:r>
+    </w:p>
+    <w:p>
+      <w:pPr>
+        <w:ind w:left="360"/>
+        <w:rPr>
+          <w:sz w:val="24"/>
+          <w:szCs w:val="24"/>
+          <w:lang w:val="pl-PL"/>
+        </w:rPr>
+      </w:pPr>
+      <w:r>
+        <w:rPr>
+          <w:sz w:val="24"/>
+          <w:szCs w:val="24"/>
+          <w:lang w:val="pl-PL"/>
+        </w:rPr>
         <w:lastRenderedPageBreak/>
-        <w:t>cena proponowana (kiedy bierze udział w licytacji)</w:t>
-      </w:r>
-    </w:p>
-    <w:p>
-      <w:pPr>
-        <w:ind w:left="360"/>
-        <w:rPr>
-          <w:sz w:val="24"/>
-          <w:szCs w:val="24"/>
-          <w:lang w:val="pl-PL"/>
-        </w:rPr>
-      </w:pPr>
-      <w:r>
-        <w:rPr>
-          <w:sz w:val="24"/>
-          <w:szCs w:val="24"/>
-          <w:lang w:val="pl-PL"/>
-        </w:rPr>
         <w:t>Odbiera następujące informacje</w:t>
       </w:r>
     </w:p>
@@ -1224,17 +1259,74 @@
     </w:p>
     <w:p>
       <w:pPr>
-        <w:jc w:val="center"/>
-        <w:rPr>
-          <w:sz w:val="28"/>
-          <w:szCs w:val="28"/>
-          <w:lang w:val="pl-PL"/>
-        </w:rPr>
-      </w:pPr>
-      <w:r>
-        <w:rPr>
-          <w:sz w:val="28"/>
-          <w:szCs w:val="28"/>
+        <w:pStyle w:val="ListParagraph"/>
+        <w:numPr>
+          <w:ilvl w:val="0"/>
+          <w:numId w:val="6"/>
+        </w:numPr>
+        <w:rPr>
+          <w:sz w:val="24"/>
+          <w:szCs w:val="24"/>
+          <w:lang w:val="pl-PL"/>
+        </w:rPr>
+      </w:pPr>
+      <w:r>
+        <w:rPr>
+          <w:sz w:val="24"/>
+          <w:szCs w:val="24"/>
+          <w:lang w:val="pl-PL"/>
+        </w:rPr>
+        <w:t>data</w:t>
+      </w:r>
+    </w:p>
+    <w:p>
+      <w:pPr>
+        <w:pStyle w:val="ListParagraph"/>
+        <w:numPr>
+          <w:ilvl w:val="0"/>
+          <w:numId w:val="6"/>
+        </w:numPr>
+        <w:rPr>
+          <w:sz w:val="24"/>
+          <w:szCs w:val="24"/>
+          <w:lang w:val="pl-PL"/>
+        </w:rPr>
+      </w:pPr>
+      <w:r>
+        <w:rPr>
+          <w:sz w:val="24"/>
+          <w:szCs w:val="24"/>
+          <w:lang w:val="pl-PL"/>
+        </w:rPr>
+        <w:t>adres</w:t>
+      </w:r>
+    </w:p>
+    <w:p>
+      <w:pPr>
+        <w:rPr>
+          <w:b/>
+          <w:bCs/>
+          <w:sz w:val="32"/>
+          <w:szCs w:val="32"/>
+          <w:lang w:val="pl-PL"/>
+        </w:rPr>
+      </w:pPr>
+      <w:r>
+        <w:rPr>
+          <w:b/>
+          <w:bCs/>
+          <w:sz w:val="32"/>
+          <w:szCs w:val="32"/>
+          <w:lang w:val="pl-PL"/>
+        </w:rPr>
+        <w:t xml:space="preserve">2. </w:t>
+      </w:r>
+      <w:r>
+        <w:rPr>
+          <w:b/>
+          <w:bCs/>
+          <w:sz w:val="32"/>
+          <w:szCs w:val="32"/>
           <w:lang w:val="pl-PL"/>
         </w:rPr>
         <w:t>Produkty projektu</w:t>
@@ -1599,17 +1691,40 @@
     </w:p>
     <w:p>
       <w:pPr>
-        <w:jc w:val="center"/>
-        <w:rPr>
-          <w:sz w:val="28"/>
-          <w:szCs w:val="28"/>
-          <w:lang w:val="pl-PL"/>
-        </w:rPr>
-      </w:pPr>
-      <w:r>
-        <w:rPr>
-          <w:sz w:val="28"/>
-          <w:szCs w:val="28"/>
+        <w:rPr>
+          <w:b/>
+          <w:bCs/>
+          <w:sz w:val="32"/>
+          <w:szCs w:val="32"/>
+          <w:lang w:val="pl-PL"/>
+        </w:rPr>
+      </w:pPr>
+      <w:r>
+        <w:rPr>
+          <w:b/>
+          <w:bCs/>
+          <w:sz w:val="32"/>
+          <w:szCs w:val="32"/>
+          <w:lang w:val="pl-PL"/>
+        </w:rPr>
+        <w:t>3</w:t>
+      </w:r>
+      <w:r>
+        <w:rPr>
+          <w:b/>
+          <w:bCs/>
+          <w:sz w:val="32"/>
+          <w:szCs w:val="32"/>
+          <w:lang w:val="pl-PL"/>
+        </w:rPr>
+        <w:t xml:space="preserve">. </w:t>
+      </w:r>
+      <w:r>
+        <w:rPr>
+          <w:b/>
+          <w:bCs/>
+          <w:sz w:val="32"/>
+          <w:szCs w:val="32"/>
           <w:lang w:val="pl-PL"/>
         </w:rPr>
         <w:t>Model procesu projektowego</w:t>
@@ -1617,10 +1732,899 @@
     </w:p>
     <w:p>
       <w:pPr>
-        <w:jc w:val="center"/>
-        <w:rPr>
-          <w:sz w:val="28"/>
-          <w:szCs w:val="28"/>
+        <w:rPr>
+          <w:i/>
+          <w:iCs/>
+          <w:sz w:val="24"/>
+          <w:szCs w:val="24"/>
+          <w:lang w:val="pl-PL"/>
+        </w:rPr>
+      </w:pPr>
+      <w:r>
+        <w:rPr>
+          <w:i/>
+          <w:iCs/>
+          <w:sz w:val="24"/>
+          <w:szCs w:val="24"/>
+          <w:lang w:val="pl-PL"/>
+        </w:rPr>
+        <w:t>Tabela 3.1</w:t>
+      </w:r>
+      <w:r>
+        <w:rPr>
+          <w:i/>
+          <w:iCs/>
+          <w:sz w:val="24"/>
+          <w:szCs w:val="24"/>
+          <w:lang w:val="pl-PL"/>
+        </w:rPr>
+        <w:t xml:space="preserve"> -</w:t>
+      </w:r>
+      <w:r>
+        <w:rPr>
+          <w:i/>
+          <w:iCs/>
+          <w:sz w:val="24"/>
+          <w:szCs w:val="24"/>
+          <w:lang w:val="pl-PL"/>
+        </w:rPr>
+        <w:t xml:space="preserve"> </w:t>
+      </w:r>
+      <w:r>
+        <w:rPr>
+          <w:i/>
+          <w:iCs/>
+          <w:sz w:val="24"/>
+          <w:szCs w:val="24"/>
+          <w:lang w:val="pl-PL"/>
+        </w:rPr>
+        <w:t>Rejestracja klientów</w:t>
+      </w:r>
+    </w:p>
+    <w:tbl>
+      <w:tblPr>
+        <w:tblStyle w:val="TableGrid"/>
+        <w:tblW w:w="0" w:type="auto"/>
+        <w:tblLook w:val="04A0" w:firstRow="1" w:lastRow="0" w:firstColumn="1" w:lastColumn="0" w:noHBand="0" w:noVBand="1"/>
+      </w:tblPr>
+      <w:tblGrid>
+        <w:gridCol w:w="4508"/>
+        <w:gridCol w:w="4508"/>
+      </w:tblGrid>
+      <w:tr>
+        <w:tc>
+          <w:tcPr>
+            <w:tcW w:w="4508" w:type="dxa"/>
+          </w:tcPr>
+          <w:p>
+            <w:pPr>
+              <w:rPr>
+                <w:i/>
+                <w:iCs/>
+                <w:lang w:val="pl-PL"/>
+              </w:rPr>
+            </w:pPr>
+            <w:r>
+              <w:rPr>
+                <w:i/>
+                <w:iCs/>
+                <w:lang w:val="pl-PL"/>
+              </w:rPr>
+              <w:t>Nazwa funkcji</w:t>
+            </w:r>
+          </w:p>
+        </w:tc>
+        <w:tc>
+          <w:tcPr>
+            <w:tcW w:w="4508" w:type="dxa"/>
+          </w:tcPr>
+          <w:p>
+            <w:pPr>
+              <w:rPr>
+                <w:i/>
+                <w:iCs/>
+                <w:lang w:val="pl-PL"/>
+              </w:rPr>
+            </w:pPr>
+            <w:r>
+              <w:rPr>
+                <w:i/>
+                <w:iCs/>
+                <w:lang w:val="pl-PL"/>
+              </w:rPr>
+              <w:t>Rejestracja klientów</w:t>
+            </w:r>
+          </w:p>
+        </w:tc>
+      </w:tr>
+      <w:tr>
+        <w:tc>
+          <w:tcPr>
+            <w:tcW w:w="4508" w:type="dxa"/>
+          </w:tcPr>
+          <w:p>
+            <w:pPr>
+              <w:rPr>
+                <w:i/>
+                <w:iCs/>
+                <w:sz w:val="24"/>
+                <w:szCs w:val="24"/>
+                <w:lang w:val="pl-PL"/>
+              </w:rPr>
+            </w:pPr>
+            <w:r>
+              <w:rPr>
+                <w:i/>
+                <w:iCs/>
+                <w:sz w:val="24"/>
+                <w:szCs w:val="24"/>
+                <w:lang w:val="pl-PL"/>
+              </w:rPr>
+              <w:t>Opis</w:t>
+            </w:r>
+          </w:p>
+        </w:tc>
+        <w:tc>
+          <w:tcPr>
+            <w:tcW w:w="4508" w:type="dxa"/>
+          </w:tcPr>
+          <w:p>
+            <w:pPr>
+              <w:rPr>
+                <w:i/>
+                <w:iCs/>
+                <w:lang w:val="pl-PL"/>
+              </w:rPr>
+            </w:pPr>
+            <w:r>
+              <w:rPr>
+                <w:i/>
+                <w:iCs/>
+                <w:lang w:val="pl-PL"/>
+              </w:rPr>
+              <w:t xml:space="preserve">Funkcja pozwala </w:t>
+            </w:r>
+            <w:r>
+              <w:rPr>
+                <w:i/>
+                <w:iCs/>
+                <w:lang w:val="pl-PL"/>
+              </w:rPr>
+              <w:t>dodawać, edytować, usuwać, wyszukiwać i blokować klienta</w:t>
+            </w:r>
+          </w:p>
+        </w:tc>
+      </w:tr>
+      <w:tr>
+        <w:tc>
+          <w:tcPr>
+            <w:tcW w:w="4508" w:type="dxa"/>
+          </w:tcPr>
+          <w:p>
+            <w:pPr>
+              <w:rPr>
+                <w:i/>
+                <w:iCs/>
+                <w:lang w:val="pl-PL"/>
+              </w:rPr>
+            </w:pPr>
+            <w:proofErr w:type="spellStart"/>
+            <w:r>
+              <w:rPr>
+                <w:i/>
+                <w:iCs/>
+              </w:rPr>
+              <w:t>Źródła</w:t>
+            </w:r>
+            <w:proofErr w:type="spellEnd"/>
+            <w:r>
+              <w:rPr>
+                <w:i/>
+                <w:iCs/>
+              </w:rPr>
+              <w:t xml:space="preserve"> </w:t>
+            </w:r>
+            <w:proofErr w:type="spellStart"/>
+            <w:r>
+              <w:rPr>
+                <w:i/>
+                <w:iCs/>
+              </w:rPr>
+              <w:t>danych</w:t>
+            </w:r>
+            <w:proofErr w:type="spellEnd"/>
+            <w:r>
+              <w:rPr>
+                <w:i/>
+                <w:iCs/>
+              </w:rPr>
+              <w:t xml:space="preserve"> </w:t>
+            </w:r>
+            <w:proofErr w:type="spellStart"/>
+            <w:r>
+              <w:rPr>
+                <w:i/>
+                <w:iCs/>
+              </w:rPr>
+              <w:t>wejściowych</w:t>
+            </w:r>
+            <w:proofErr w:type="spellEnd"/>
+          </w:p>
+        </w:tc>
+        <w:tc>
+          <w:tcPr>
+            <w:tcW w:w="4508" w:type="dxa"/>
+          </w:tcPr>
+          <w:p>
+            <w:pPr>
+              <w:rPr>
+                <w:i/>
+                <w:iCs/>
+                <w:lang w:val="pl-PL"/>
+              </w:rPr>
+            </w:pPr>
+            <w:r>
+              <w:rPr>
+                <w:i/>
+                <w:iCs/>
+                <w:lang w:val="pl-PL"/>
+              </w:rPr>
+              <w:t>Dane pochodzą od Klienta który jest właścicielem danych</w:t>
+            </w:r>
+          </w:p>
+        </w:tc>
+      </w:tr>
+      <w:tr>
+        <w:tc>
+          <w:tcPr>
+            <w:tcW w:w="4508" w:type="dxa"/>
+          </w:tcPr>
+          <w:p>
+            <w:pPr>
+              <w:rPr>
+                <w:i/>
+                <w:iCs/>
+                <w:sz w:val="24"/>
+                <w:szCs w:val="24"/>
+                <w:lang w:val="pl-PL"/>
+              </w:rPr>
+            </w:pPr>
+            <w:r>
+              <w:rPr>
+                <w:i/>
+                <w:iCs/>
+                <w:sz w:val="24"/>
+                <w:szCs w:val="24"/>
+                <w:lang w:val="pl-PL"/>
+              </w:rPr>
+              <w:t>Przeznaczenia danych</w:t>
+            </w:r>
+          </w:p>
+        </w:tc>
+        <w:tc>
+          <w:tcPr>
+            <w:tcW w:w="4508" w:type="dxa"/>
+          </w:tcPr>
+          <w:p>
+            <w:pPr>
+              <w:rPr>
+                <w:i/>
+                <w:iCs/>
+                <w:lang w:val="pl-PL"/>
+              </w:rPr>
+            </w:pPr>
+            <w:r>
+              <w:rPr>
+                <w:i/>
+                <w:iCs/>
+                <w:lang w:val="pl-PL"/>
+              </w:rPr>
+              <w:t>Jako dane wejściowe do rejestracji dóbr, aukcji i tworzenia raportów</w:t>
+            </w:r>
+          </w:p>
+        </w:tc>
+      </w:tr>
+    </w:tbl>
+    <w:p>
+      <w:pPr>
+        <w:rPr>
+          <w:i/>
+          <w:iCs/>
+          <w:sz w:val="24"/>
+          <w:szCs w:val="24"/>
+          <w:lang w:val="pl-PL"/>
+        </w:rPr>
+      </w:pPr>
+      <w:r>
+        <w:rPr>
+          <w:i/>
+          <w:iCs/>
+          <w:sz w:val="24"/>
+          <w:szCs w:val="24"/>
+          <w:lang w:val="pl-PL"/>
+        </w:rPr>
+        <w:t>Tabela 3.2 – Rejestracja pracowników</w:t>
+      </w:r>
+    </w:p>
+    <w:tbl>
+      <w:tblPr>
+        <w:tblStyle w:val="TableGrid"/>
+        <w:tblW w:w="0" w:type="auto"/>
+        <w:tblLook w:val="04A0" w:firstRow="1" w:lastRow="0" w:firstColumn="1" w:lastColumn="0" w:noHBand="0" w:noVBand="1"/>
+      </w:tblPr>
+      <w:tblGrid>
+        <w:gridCol w:w="4508"/>
+        <w:gridCol w:w="4508"/>
+      </w:tblGrid>
+      <w:tr>
+        <w:tc>
+          <w:tcPr>
+            <w:tcW w:w="4508" w:type="dxa"/>
+          </w:tcPr>
+          <w:p>
+            <w:pPr>
+              <w:rPr>
+                <w:i/>
+                <w:iCs/>
+                <w:lang w:val="pl-PL"/>
+              </w:rPr>
+            </w:pPr>
+            <w:r>
+              <w:rPr>
+                <w:i/>
+                <w:iCs/>
+                <w:lang w:val="pl-PL"/>
+              </w:rPr>
+              <w:t>Nazwa funkcji</w:t>
+            </w:r>
+          </w:p>
+        </w:tc>
+        <w:tc>
+          <w:tcPr>
+            <w:tcW w:w="4508" w:type="dxa"/>
+          </w:tcPr>
+          <w:p>
+            <w:pPr>
+              <w:rPr>
+                <w:i/>
+                <w:iCs/>
+                <w:lang w:val="pl-PL"/>
+              </w:rPr>
+            </w:pPr>
+            <w:r>
+              <w:rPr>
+                <w:i/>
+                <w:iCs/>
+                <w:lang w:val="pl-PL"/>
+              </w:rPr>
+              <w:t xml:space="preserve">Rejestracja </w:t>
+            </w:r>
+            <w:r>
+              <w:rPr>
+                <w:i/>
+                <w:iCs/>
+                <w:lang w:val="pl-PL"/>
+              </w:rPr>
+              <w:t>pracowników</w:t>
+            </w:r>
+          </w:p>
+        </w:tc>
+      </w:tr>
+      <w:tr>
+        <w:tc>
+          <w:tcPr>
+            <w:tcW w:w="4508" w:type="dxa"/>
+          </w:tcPr>
+          <w:p>
+            <w:pPr>
+              <w:rPr>
+                <w:i/>
+                <w:iCs/>
+                <w:lang w:val="pl-PL"/>
+              </w:rPr>
+            </w:pPr>
+            <w:r>
+              <w:rPr>
+                <w:i/>
+                <w:iCs/>
+                <w:lang w:val="pl-PL"/>
+              </w:rPr>
+              <w:t>Opis</w:t>
+            </w:r>
+          </w:p>
+        </w:tc>
+        <w:tc>
+          <w:tcPr>
+            <w:tcW w:w="4508" w:type="dxa"/>
+          </w:tcPr>
+          <w:p>
+            <w:pPr>
+              <w:rPr>
+                <w:i/>
+                <w:iCs/>
+                <w:lang w:val="pl-PL"/>
+              </w:rPr>
+            </w:pPr>
+            <w:r>
+              <w:rPr>
+                <w:i/>
+                <w:iCs/>
+                <w:lang w:val="pl-PL"/>
+              </w:rPr>
+              <w:t xml:space="preserve">Funkcja pozwala dodawać, edytować, usuwać, wyszukiwać </w:t>
+            </w:r>
+            <w:r>
+              <w:rPr>
+                <w:i/>
+                <w:iCs/>
+                <w:lang w:val="pl-PL"/>
+              </w:rPr>
+              <w:t>pracownika lub listę pracowników</w:t>
+            </w:r>
+          </w:p>
+        </w:tc>
+      </w:tr>
+      <w:tr>
+        <w:tc>
+          <w:tcPr>
+            <w:tcW w:w="4508" w:type="dxa"/>
+          </w:tcPr>
+          <w:p>
+            <w:pPr>
+              <w:rPr>
+                <w:i/>
+                <w:iCs/>
+                <w:lang w:val="pl-PL"/>
+              </w:rPr>
+            </w:pPr>
+            <w:proofErr w:type="spellStart"/>
+            <w:r>
+              <w:rPr>
+                <w:i/>
+                <w:iCs/>
+              </w:rPr>
+              <w:t>Źródła</w:t>
+            </w:r>
+            <w:proofErr w:type="spellEnd"/>
+            <w:r>
+              <w:rPr>
+                <w:i/>
+                <w:iCs/>
+              </w:rPr>
+              <w:t xml:space="preserve"> </w:t>
+            </w:r>
+            <w:proofErr w:type="spellStart"/>
+            <w:r>
+              <w:rPr>
+                <w:i/>
+                <w:iCs/>
+              </w:rPr>
+              <w:t>danych</w:t>
+            </w:r>
+            <w:proofErr w:type="spellEnd"/>
+            <w:r>
+              <w:rPr>
+                <w:i/>
+                <w:iCs/>
+              </w:rPr>
+              <w:t xml:space="preserve"> </w:t>
+            </w:r>
+            <w:proofErr w:type="spellStart"/>
+            <w:r>
+              <w:rPr>
+                <w:i/>
+                <w:iCs/>
+              </w:rPr>
+              <w:t>wejściowych</w:t>
+            </w:r>
+            <w:proofErr w:type="spellEnd"/>
+          </w:p>
+        </w:tc>
+        <w:tc>
+          <w:tcPr>
+            <w:tcW w:w="4508" w:type="dxa"/>
+          </w:tcPr>
+          <w:p>
+            <w:pPr>
+              <w:rPr>
+                <w:i/>
+                <w:iCs/>
+                <w:lang w:val="pl-PL"/>
+              </w:rPr>
+            </w:pPr>
+            <w:r>
+              <w:rPr>
+                <w:i/>
+                <w:iCs/>
+                <w:lang w:val="pl-PL"/>
+              </w:rPr>
+              <w:t xml:space="preserve">Dane pochodzą od </w:t>
+            </w:r>
+            <w:r>
+              <w:rPr>
+                <w:i/>
+                <w:iCs/>
+                <w:lang w:val="pl-PL"/>
+              </w:rPr>
+              <w:t>Działu Personalnego</w:t>
+            </w:r>
+            <w:r>
+              <w:rPr>
+                <w:i/>
+                <w:iCs/>
+                <w:lang w:val="pl-PL"/>
+              </w:rPr>
+              <w:t xml:space="preserve"> który </w:t>
+            </w:r>
+            <w:r>
+              <w:rPr>
+                <w:i/>
+                <w:iCs/>
+                <w:lang w:val="pl-PL"/>
+              </w:rPr>
+              <w:t>zarządza pracownikami</w:t>
+            </w:r>
+          </w:p>
+        </w:tc>
+      </w:tr>
+      <w:tr>
+        <w:tc>
+          <w:tcPr>
+            <w:tcW w:w="4508" w:type="dxa"/>
+          </w:tcPr>
+          <w:p>
+            <w:pPr>
+              <w:rPr>
+                <w:i/>
+                <w:iCs/>
+                <w:lang w:val="pl-PL"/>
+              </w:rPr>
+            </w:pPr>
+            <w:r>
+              <w:rPr>
+                <w:i/>
+                <w:iCs/>
+                <w:lang w:val="pl-PL"/>
+              </w:rPr>
+              <w:t>Przeznaczenia danych</w:t>
+            </w:r>
+          </w:p>
+        </w:tc>
+        <w:tc>
+          <w:tcPr>
+            <w:tcW w:w="4508" w:type="dxa"/>
+          </w:tcPr>
+          <w:p>
+            <w:pPr>
+              <w:rPr>
+                <w:i/>
+                <w:iCs/>
+                <w:lang w:val="pl-PL"/>
+              </w:rPr>
+            </w:pPr>
+            <w:r>
+              <w:rPr>
+                <w:i/>
+                <w:iCs/>
+                <w:lang w:val="pl-PL"/>
+              </w:rPr>
+              <w:t>Jako dane wejściowe do rejestracji aukcji</w:t>
+            </w:r>
+            <w:r>
+              <w:rPr>
+                <w:i/>
+                <w:iCs/>
+                <w:lang w:val="pl-PL"/>
+              </w:rPr>
+              <w:t xml:space="preserve">, </w:t>
+            </w:r>
+            <w:r>
+              <w:rPr>
+                <w:i/>
+                <w:iCs/>
+                <w:lang w:val="pl-PL"/>
+              </w:rPr>
+              <w:t>tworzenia raportów</w:t>
+            </w:r>
+            <w:r>
+              <w:rPr>
+                <w:i/>
+                <w:iCs/>
+                <w:lang w:val="pl-PL"/>
+              </w:rPr>
+              <w:t xml:space="preserve"> i prowadzenia ewidencji</w:t>
+            </w:r>
+          </w:p>
+        </w:tc>
+      </w:tr>
+    </w:tbl>
+    <w:p>
+      <w:pPr>
+        <w:rPr>
+          <w:i/>
+          <w:iCs/>
+          <w:sz w:val="24"/>
+          <w:szCs w:val="24"/>
+          <w:lang w:val="pl-PL"/>
+        </w:rPr>
+      </w:pPr>
+      <w:r>
+        <w:rPr>
+          <w:i/>
+          <w:iCs/>
+          <w:sz w:val="24"/>
+          <w:szCs w:val="24"/>
+          <w:lang w:val="pl-PL"/>
+        </w:rPr>
+        <w:t>Tabela 3.</w:t>
+      </w:r>
+      <w:r>
+        <w:rPr>
+          <w:i/>
+          <w:iCs/>
+          <w:sz w:val="24"/>
+          <w:szCs w:val="24"/>
+          <w:lang w:val="pl-PL"/>
+        </w:rPr>
+        <w:t>3</w:t>
+      </w:r>
+      <w:r>
+        <w:rPr>
+          <w:i/>
+          <w:iCs/>
+          <w:sz w:val="24"/>
+          <w:szCs w:val="24"/>
+          <w:lang w:val="pl-PL"/>
+        </w:rPr>
+        <w:t xml:space="preserve"> – </w:t>
+      </w:r>
+      <w:r>
+        <w:rPr>
+          <w:i/>
+          <w:iCs/>
+          <w:sz w:val="24"/>
+          <w:szCs w:val="24"/>
+          <w:lang w:val="pl-PL"/>
+        </w:rPr>
+        <w:t>Prowadzenie ewidencji użytkowników</w:t>
+      </w:r>
+    </w:p>
+    <w:tbl>
+      <w:tblPr>
+        <w:tblStyle w:val="TableGrid"/>
+        <w:tblW w:w="0" w:type="auto"/>
+        <w:tblLook w:val="04A0" w:firstRow="1" w:lastRow="0" w:firstColumn="1" w:lastColumn="0" w:noHBand="0" w:noVBand="1"/>
+      </w:tblPr>
+      <w:tblGrid>
+        <w:gridCol w:w="4508"/>
+        <w:gridCol w:w="4508"/>
+      </w:tblGrid>
+      <w:tr>
+        <w:tc>
+          <w:tcPr>
+            <w:tcW w:w="4508" w:type="dxa"/>
+          </w:tcPr>
+          <w:p>
+            <w:pPr>
+              <w:rPr>
+                <w:i/>
+                <w:iCs/>
+                <w:lang w:val="pl-PL"/>
+              </w:rPr>
+            </w:pPr>
+            <w:r>
+              <w:rPr>
+                <w:i/>
+                <w:iCs/>
+                <w:lang w:val="pl-PL"/>
+              </w:rPr>
+              <w:t>Nazwa funkcji</w:t>
+            </w:r>
+          </w:p>
+        </w:tc>
+        <w:tc>
+          <w:tcPr>
+            <w:tcW w:w="4508" w:type="dxa"/>
+          </w:tcPr>
+          <w:p>
+            <w:pPr>
+              <w:rPr>
+                <w:i/>
+                <w:iCs/>
+                <w:lang w:val="pl-PL"/>
+              </w:rPr>
+            </w:pPr>
+            <w:r>
+              <w:rPr>
+                <w:i/>
+                <w:iCs/>
+                <w:lang w:val="pl-PL"/>
+              </w:rPr>
+              <w:t>Prowadzenie ewidencji użytkowników</w:t>
+            </w:r>
+          </w:p>
+        </w:tc>
+      </w:tr>
+      <w:tr>
+        <w:tc>
+          <w:tcPr>
+            <w:tcW w:w="4508" w:type="dxa"/>
+          </w:tcPr>
+          <w:p>
+            <w:pPr>
+              <w:rPr>
+                <w:i/>
+                <w:iCs/>
+                <w:lang w:val="pl-PL"/>
+              </w:rPr>
+            </w:pPr>
+            <w:r>
+              <w:rPr>
+                <w:i/>
+                <w:iCs/>
+                <w:lang w:val="pl-PL"/>
+              </w:rPr>
+              <w:t>Opis</w:t>
+            </w:r>
+          </w:p>
+        </w:tc>
+        <w:tc>
+          <w:tcPr>
+            <w:tcW w:w="4508" w:type="dxa"/>
+          </w:tcPr>
+          <w:p>
+            <w:pPr>
+              <w:rPr>
+                <w:i/>
+                <w:iCs/>
+                <w:lang w:val="pl-PL"/>
+              </w:rPr>
+            </w:pPr>
+            <w:r>
+              <w:rPr>
+                <w:i/>
+                <w:iCs/>
+                <w:lang w:val="pl-PL"/>
+              </w:rPr>
+              <w:t>Funkcja pozwala dodawać, edytować, usuwać, wyszukiwać pracownika lub listę pracowników</w:t>
+            </w:r>
+          </w:p>
+        </w:tc>
+      </w:tr>
+      <w:tr>
+        <w:tc>
+          <w:tcPr>
+            <w:tcW w:w="4508" w:type="dxa"/>
+          </w:tcPr>
+          <w:p>
+            <w:pPr>
+              <w:rPr>
+                <w:i/>
+                <w:iCs/>
+                <w:lang w:val="pl-PL"/>
+              </w:rPr>
+            </w:pPr>
+            <w:proofErr w:type="spellStart"/>
+            <w:r>
+              <w:rPr>
+                <w:i/>
+                <w:iCs/>
+              </w:rPr>
+              <w:t>Źródła</w:t>
+            </w:r>
+            <w:proofErr w:type="spellEnd"/>
+            <w:r>
+              <w:rPr>
+                <w:i/>
+                <w:iCs/>
+              </w:rPr>
+              <w:t xml:space="preserve"> </w:t>
+            </w:r>
+            <w:proofErr w:type="spellStart"/>
+            <w:r>
+              <w:rPr>
+                <w:i/>
+                <w:iCs/>
+              </w:rPr>
+              <w:t>danych</w:t>
+            </w:r>
+            <w:proofErr w:type="spellEnd"/>
+            <w:r>
+              <w:rPr>
+                <w:i/>
+                <w:iCs/>
+              </w:rPr>
+              <w:t xml:space="preserve"> </w:t>
+            </w:r>
+            <w:proofErr w:type="spellStart"/>
+            <w:r>
+              <w:rPr>
+                <w:i/>
+                <w:iCs/>
+              </w:rPr>
+              <w:t>wejściowych</w:t>
+            </w:r>
+            <w:proofErr w:type="spellEnd"/>
+          </w:p>
+        </w:tc>
+        <w:tc>
+          <w:tcPr>
+            <w:tcW w:w="4508" w:type="dxa"/>
+          </w:tcPr>
+          <w:p>
+            <w:pPr>
+              <w:rPr>
+                <w:i/>
+                <w:iCs/>
+                <w:lang w:val="pl-PL"/>
+              </w:rPr>
+            </w:pPr>
+            <w:r>
+              <w:rPr>
+                <w:i/>
+                <w:iCs/>
+                <w:lang w:val="pl-PL"/>
+              </w:rPr>
+              <w:t>Dane pochodzą od Działu Personalnego który zarządza pracownikami</w:t>
+            </w:r>
+          </w:p>
+        </w:tc>
+      </w:tr>
+      <w:tr>
+        <w:tc>
+          <w:tcPr>
+            <w:tcW w:w="4508" w:type="dxa"/>
+          </w:tcPr>
+          <w:p>
+            <w:pPr>
+              <w:rPr>
+                <w:i/>
+                <w:iCs/>
+                <w:lang w:val="pl-PL"/>
+              </w:rPr>
+            </w:pPr>
+            <w:r>
+              <w:rPr>
+                <w:i/>
+                <w:iCs/>
+                <w:lang w:val="pl-PL"/>
+              </w:rPr>
+              <w:lastRenderedPageBreak/>
+              <w:t>Przeznaczenia danych</w:t>
+            </w:r>
+          </w:p>
+        </w:tc>
+        <w:tc>
+          <w:tcPr>
+            <w:tcW w:w="4508" w:type="dxa"/>
+          </w:tcPr>
+          <w:p>
+            <w:pPr>
+              <w:rPr>
+                <w:i/>
+                <w:iCs/>
+                <w:lang w:val="pl-PL"/>
+              </w:rPr>
+            </w:pPr>
+            <w:r>
+              <w:rPr>
+                <w:i/>
+                <w:iCs/>
+                <w:lang w:val="pl-PL"/>
+              </w:rPr>
+              <w:t>Jako dane wejściowe do rejestracji aukcji, tworzenia raportów i prowadzenia ewidencji</w:t>
+            </w:r>
+          </w:p>
+        </w:tc>
+      </w:tr>
+    </w:tbl>
+    <w:p>
+      <w:pPr>
+        <w:rPr>
+          <w:i/>
+          <w:iCs/>
+          <w:sz w:val="24"/>
+          <w:szCs w:val="24"/>
           <w:lang w:val="pl-PL"/>
         </w:rPr>
       </w:pPr>
@@ -2162,6 +3166,95 @@
     </w:lvl>
   </w:abstractNum>
   <w:abstractNum w:abstractNumId="4" w15:restartNumberingAfterBreak="0">
+    <w:nsid w:val="22CB74C4"/>
+    <w:multiLevelType w:val="hybridMultilevel"/>
+    <w:tmpl w:val="F4064D4A"/>
+    <w:lvl w:ilvl="0" w:tplc="0809000F">
+      <w:start w:val="2"/>
+      <w:numFmt w:val="decimal"/>
+      <w:lvlText w:val="%1."/>
+      <w:lvlJc w:val="left"/>
+      <w:pPr>
+        <w:ind w:left="720" w:hanging="360"/>
+      </w:pPr>
+      <w:rPr>
+        <w:rFonts w:hint="default"/>
+      </w:rPr>
+    </w:lvl>
+    <w:lvl w:ilvl="1" w:tplc="08090019" w:tentative="1">
+      <w:start w:val="1"/>
+      <w:numFmt w:val="lowerLetter"/>
+      <w:lvlText w:val="%2."/>
+      <w:lvlJc w:val="left"/>
+      <w:pPr>
+        <w:ind w:left="1440" w:hanging="360"/>
+      </w:pPr>
+    </w:lvl>
+    <w:lvl w:ilvl="2" w:tplc="0809001B" w:tentative="1">
+      <w:start w:val="1"/>
+      <w:numFmt w:val="lowerRoman"/>
+      <w:lvlText w:val="%3."/>
+      <w:lvlJc w:val="right"/>
+      <w:pPr>
+        <w:ind w:left="2160" w:hanging="180"/>
+      </w:pPr>
+    </w:lvl>
+    <w:lvl w:ilvl="3" w:tplc="0809000F" w:tentative="1">
+      <w:start w:val="1"/>
+      <w:numFmt w:val="decimal"/>
+      <w:lvlText w:val="%4."/>
+      <w:lvlJc w:val="left"/>
+      <w:pPr>
+        <w:ind w:left="2880" w:hanging="360"/>
+      </w:pPr>
+    </w:lvl>
+    <w:lvl w:ilvl="4" w:tplc="08090019" w:tentative="1">
+      <w:start w:val="1"/>
+      <w:numFmt w:val="lowerLetter"/>
+      <w:lvlText w:val="%5."/>
+      <w:lvlJc w:val="left"/>
+      <w:pPr>
+        <w:ind w:left="3600" w:hanging="360"/>
+      </w:pPr>
+    </w:lvl>
+    <w:lvl w:ilvl="5" w:tplc="0809001B" w:tentative="1">
+      <w:start w:val="1"/>
+      <w:numFmt w:val="lowerRoman"/>
+      <w:lvlText w:val="%6."/>
+      <w:lvlJc w:val="right"/>
+      <w:pPr>
+        <w:ind w:left="4320" w:hanging="180"/>
+      </w:pPr>
+    </w:lvl>
+    <w:lvl w:ilvl="6" w:tplc="0809000F" w:tentative="1">
+      <w:start w:val="1"/>
+      <w:numFmt w:val="decimal"/>
+      <w:lvlText w:val="%7."/>
+      <w:lvlJc w:val="left"/>
+      <w:pPr>
+        <w:ind w:left="5040" w:hanging="360"/>
+      </w:pPr>
+    </w:lvl>
+    <w:lvl w:ilvl="7" w:tplc="08090019" w:tentative="1">
+      <w:start w:val="1"/>
+      <w:numFmt w:val="lowerLetter"/>
+      <w:lvlText w:val="%8."/>
+      <w:lvlJc w:val="left"/>
+      <w:pPr>
+        <w:ind w:left="5760" w:hanging="360"/>
+      </w:pPr>
+    </w:lvl>
+    <w:lvl w:ilvl="8" w:tplc="0809001B" w:tentative="1">
+      <w:start w:val="1"/>
+      <w:numFmt w:val="lowerRoman"/>
+      <w:lvlText w:val="%9."/>
+      <w:lvlJc w:val="right"/>
+      <w:pPr>
+        <w:ind w:left="6480" w:hanging="180"/>
+      </w:pPr>
+    </w:lvl>
+  </w:abstractNum>
+  <w:abstractNum w:abstractNumId="5" w15:restartNumberingAfterBreak="0">
     <w:nsid w:val="272864FB"/>
     <w:multiLevelType w:val="hybridMultilevel"/>
     <w:tmpl w:val="5D5887EC"/>
@@ -2274,7 +3367,7 @@
       </w:rPr>
     </w:lvl>
   </w:abstractNum>
-  <w:abstractNum w:abstractNumId="5" w15:restartNumberingAfterBreak="0">
+  <w:abstractNum w:abstractNumId="6" w15:restartNumberingAfterBreak="0">
     <w:nsid w:val="282713E1"/>
     <w:multiLevelType w:val="hybridMultilevel"/>
     <w:tmpl w:val="6C14DA70"/>
@@ -2363,7 +3456,7 @@
       </w:pPr>
     </w:lvl>
   </w:abstractNum>
-  <w:abstractNum w:abstractNumId="6" w15:restartNumberingAfterBreak="0">
+  <w:abstractNum w:abstractNumId="7" w15:restartNumberingAfterBreak="0">
     <w:nsid w:val="3F1C4FEE"/>
     <w:multiLevelType w:val="hybridMultilevel"/>
     <w:tmpl w:val="52E0DEC6"/>
@@ -2476,7 +3569,7 @@
       </w:rPr>
     </w:lvl>
   </w:abstractNum>
-  <w:abstractNum w:abstractNumId="7" w15:restartNumberingAfterBreak="0">
+  <w:abstractNum w:abstractNumId="8" w15:restartNumberingAfterBreak="0">
     <w:nsid w:val="3F2064A6"/>
     <w:multiLevelType w:val="hybridMultilevel"/>
     <w:tmpl w:val="26A4E8CA"/>
@@ -2589,7 +3682,7 @@
       </w:rPr>
     </w:lvl>
   </w:abstractNum>
-  <w:abstractNum w:abstractNumId="8" w15:restartNumberingAfterBreak="0">
+  <w:abstractNum w:abstractNumId="9" w15:restartNumberingAfterBreak="0">
     <w:nsid w:val="5E9B1F5B"/>
     <w:multiLevelType w:val="hybridMultilevel"/>
     <w:tmpl w:val="AE464626"/>
@@ -2678,7 +3771,7 @@
       </w:pPr>
     </w:lvl>
   </w:abstractNum>
-  <w:abstractNum w:abstractNumId="9" w15:restartNumberingAfterBreak="0">
+  <w:abstractNum w:abstractNumId="10" w15:restartNumberingAfterBreak="0">
     <w:nsid w:val="639D3BB8"/>
     <w:multiLevelType w:val="hybridMultilevel"/>
     <w:tmpl w:val="DF36A874"/>
@@ -2767,7 +3860,96 @@
       </w:pPr>
     </w:lvl>
   </w:abstractNum>
-  <w:abstractNum w:abstractNumId="10" w15:restartNumberingAfterBreak="0">
+  <w:abstractNum w:abstractNumId="11" w15:restartNumberingAfterBreak="0">
+    <w:nsid w:val="6A394E3F"/>
+    <w:multiLevelType w:val="hybridMultilevel"/>
+    <w:tmpl w:val="2F82FA12"/>
+    <w:lvl w:ilvl="0" w:tplc="0809000F">
+      <w:start w:val="1"/>
+      <w:numFmt w:val="decimal"/>
+      <w:lvlText w:val="%1."/>
+      <w:lvlJc w:val="left"/>
+      <w:pPr>
+        <w:ind w:left="720" w:hanging="360"/>
+      </w:pPr>
+      <w:rPr>
+        <w:rFonts w:hint="default"/>
+      </w:rPr>
+    </w:lvl>
+    <w:lvl w:ilvl="1" w:tplc="08090019" w:tentative="1">
+      <w:start w:val="1"/>
+      <w:numFmt w:val="lowerLetter"/>
+      <w:lvlText w:val="%2."/>
+      <w:lvlJc w:val="left"/>
+      <w:pPr>
+        <w:ind w:left="1440" w:hanging="360"/>
+      </w:pPr>
+    </w:lvl>
+    <w:lvl w:ilvl="2" w:tplc="0809001B" w:tentative="1">
+      <w:start w:val="1"/>
+      <w:numFmt w:val="lowerRoman"/>
+      <w:lvlText w:val="%3."/>
+      <w:lvlJc w:val="right"/>
+      <w:pPr>
+        <w:ind w:left="2160" w:hanging="180"/>
+      </w:pPr>
+    </w:lvl>
+    <w:lvl w:ilvl="3" w:tplc="0809000F" w:tentative="1">
+      <w:start w:val="1"/>
+      <w:numFmt w:val="decimal"/>
+      <w:lvlText w:val="%4."/>
+      <w:lvlJc w:val="left"/>
+      <w:pPr>
+        <w:ind w:left="2880" w:hanging="360"/>
+      </w:pPr>
+    </w:lvl>
+    <w:lvl w:ilvl="4" w:tplc="08090019" w:tentative="1">
+      <w:start w:val="1"/>
+      <w:numFmt w:val="lowerLetter"/>
+      <w:lvlText w:val="%5."/>
+      <w:lvlJc w:val="left"/>
+      <w:pPr>
+        <w:ind w:left="3600" w:hanging="360"/>
+      </w:pPr>
+    </w:lvl>
+    <w:lvl w:ilvl="5" w:tplc="0809001B" w:tentative="1">
+      <w:start w:val="1"/>
+      <w:numFmt w:val="lowerRoman"/>
+      <w:lvlText w:val="%6."/>
+      <w:lvlJc w:val="right"/>
+      <w:pPr>
+        <w:ind w:left="4320" w:hanging="180"/>
+      </w:pPr>
+    </w:lvl>
+    <w:lvl w:ilvl="6" w:tplc="0809000F" w:tentative="1">
+      <w:start w:val="1"/>
+      <w:numFmt w:val="decimal"/>
+      <w:lvlText w:val="%7."/>
+      <w:lvlJc w:val="left"/>
+      <w:pPr>
+        <w:ind w:left="5040" w:hanging="360"/>
+      </w:pPr>
+    </w:lvl>
+    <w:lvl w:ilvl="7" w:tplc="08090019" w:tentative="1">
+      <w:start w:val="1"/>
+      <w:numFmt w:val="lowerLetter"/>
+      <w:lvlText w:val="%8."/>
+      <w:lvlJc w:val="left"/>
+      <w:pPr>
+        <w:ind w:left="5760" w:hanging="360"/>
+      </w:pPr>
+    </w:lvl>
+    <w:lvl w:ilvl="8" w:tplc="0809001B" w:tentative="1">
+      <w:start w:val="1"/>
+      <w:numFmt w:val="lowerRoman"/>
+      <w:lvlText w:val="%9."/>
+      <w:lvlJc w:val="right"/>
+      <w:pPr>
+        <w:ind w:left="6480" w:hanging="180"/>
+      </w:pPr>
+    </w:lvl>
+  </w:abstractNum>
+  <w:abstractNum w:abstractNumId="12" w15:restartNumberingAfterBreak="0">
     <w:nsid w:val="75A45E1C"/>
     <w:multiLevelType w:val="hybridMultilevel"/>
     <w:tmpl w:val="2940FE72"/>
@@ -2880,7 +4062,7 @@
       </w:rPr>
     </w:lvl>
   </w:abstractNum>
-  <w:abstractNum w:abstractNumId="11" w15:restartNumberingAfterBreak="0">
+  <w:abstractNum w:abstractNumId="13" w15:restartNumberingAfterBreak="0">
     <w:nsid w:val="7FB76285"/>
     <w:multiLevelType w:val="hybridMultilevel"/>
     <w:tmpl w:val="54C6936E"/>
@@ -3000,34 +4182,40 @@
     <w:abstractNumId w:val="2"/>
   </w:num>
   <w:num w:numId="3">
-    <w:abstractNumId w:val="10"/>
+    <w:abstractNumId w:val="12"/>
   </w:num>
   <w:num w:numId="4">
-    <w:abstractNumId w:val="6"/>
+    <w:abstractNumId w:val="7"/>
   </w:num>
   <w:num w:numId="5">
-    <w:abstractNumId w:val="7"/>
+    <w:abstractNumId w:val="8"/>
   </w:num>
   <w:num w:numId="6">
     <w:abstractNumId w:val="3"/>
   </w:num>
   <w:num w:numId="7">
-    <w:abstractNumId w:val="5"/>
+    <w:abstractNumId w:val="6"/>
   </w:num>
   <w:num w:numId="8">
-    <w:abstractNumId w:val="8"/>
+    <w:abstractNumId w:val="9"/>
   </w:num>
   <w:num w:numId="9">
-    <w:abstractNumId w:val="9"/>
+    <w:abstractNumId w:val="10"/>
   </w:num>
   <w:num w:numId="10">
     <w:abstractNumId w:val="0"/>
   </w:num>
   <w:num w:numId="11">
-    <w:abstractNumId w:val="4"/>
+    <w:abstractNumId w:val="5"/>
   </w:num>
   <w:num w:numId="12">
+    <w:abstractNumId w:val="13"/>
+  </w:num>
+  <w:num w:numId="13">
     <w:abstractNumId w:val="11"/>
+  </w:num>
+  <w:num w:numId="14">
+    <w:abstractNumId w:val="4"/>
   </w:num>
 </w:numbering>
 </file>
@@ -3497,6 +4685,25 @@
       <w:contextualSpacing/>
     </w:pPr>
   </w:style>
+  <w:style w:type="table" w:styleId="TableGrid">
+    <w:name w:val="Table Grid"/>
+    <w:basedOn w:val="TableNormal"/>
+    <w:uiPriority w:val="39"/>
+    <w:rsid w:val="008E28C1"/>
+    <w:pPr>
+      <w:spacing w:after="0" w:line="240" w:lineRule="auto"/>
+    </w:pPr>
+    <w:tblPr>
+      <w:tblBorders>
+        <w:top w:val="single" w:sz="4" w:space="0" w:color="auto"/>
+        <w:left w:val="single" w:sz="4" w:space="0" w:color="auto"/>
+        <w:bottom w:val="single" w:sz="4" w:space="0" w:color="auto"/>
+        <w:right w:val="single" w:sz="4" w:space="0" w:color="auto"/>
+        <w:insideH w:val="single" w:sz="4" w:space="0" w:color="auto"/>
+        <w:insideV w:val="single" w:sz="4" w:space="0" w:color="auto"/>
+      </w:tblBorders>
+    </w:tblPr>
+  </w:style>
 </w:styles>
 </file>
 

</xml_diff>

<commit_message>
Added DFD diagram and updated description
</commit_message>
<xml_diff>
--- a/Projekt systemu do prowadzenia aukcji.docx
+++ b/Projekt systemu do prowadzenia aukcji.docx
@@ -255,6 +255,11 @@
     </w:p>
     <w:p>
       <w:pPr>
+        <w:pStyle w:val="ListParagraph"/>
+        <w:numPr>
+          <w:ilvl w:val="0"/>
+          <w:numId w:val="15"/>
+        </w:numPr>
         <w:rPr>
           <w:b/>
           <w:bCs/>
@@ -272,27 +277,81 @@
           <w:lang w:val="pl-PL"/>
         </w:rPr>
         <w:lastRenderedPageBreak/>
-        <w:t>1.</w:t>
-      </w:r>
-      <w:r>
-        <w:rPr>
-          <w:b/>
-          <w:bCs/>
-          <w:sz w:val="32"/>
-          <w:szCs w:val="32"/>
-          <w:lang w:val="pl-PL"/>
-        </w:rPr>
-        <w:t xml:space="preserve"> </w:t>
-      </w:r>
-      <w:r>
-        <w:rPr>
-          <w:b/>
-          <w:bCs/>
-          <w:sz w:val="32"/>
-          <w:szCs w:val="32"/>
-          <w:lang w:val="pl-PL"/>
-        </w:rPr>
         <w:t>Wstęp</w:t>
+      </w:r>
+    </w:p>
+    <w:p>
+      <w:pPr>
+        <w:ind w:left="360"/>
+        <w:rPr>
+          <w:sz w:val="24"/>
+          <w:szCs w:val="24"/>
+          <w:lang w:val="pl-PL"/>
+        </w:rPr>
+      </w:pPr>
+      <w:r>
+        <w:rPr>
+          <w:sz w:val="24"/>
+          <w:szCs w:val="24"/>
+          <w:lang w:val="pl-PL"/>
+        </w:rPr>
+        <w:t>Dom Aukcyjny postanowił usprawnić swoja działalność poprzez wprowadzenie systemu komputerowego. System ten ma ułatwić prowadzenie ewidencji pracowników, klientów Domu i aukcji, które się odbyły, jak również wszystkich zgłoszonych do licytacji przedmiotów i dóbr (tzw. depozytów).</w:t>
+      </w:r>
+    </w:p>
+    <w:p>
+      <w:pPr>
+        <w:ind w:left="360"/>
+        <w:rPr>
+          <w:sz w:val="24"/>
+          <w:szCs w:val="24"/>
+          <w:lang w:val="pl-PL"/>
+        </w:rPr>
+      </w:pPr>
+    </w:p>
+    <w:p>
+      <w:pPr>
+        <w:ind w:left="360"/>
+        <w:rPr>
+          <w:sz w:val="24"/>
+          <w:szCs w:val="24"/>
+          <w:lang w:val="pl-PL"/>
+        </w:rPr>
+      </w:pPr>
+      <w:r>
+        <w:rPr>
+          <w:sz w:val="24"/>
+          <w:szCs w:val="24"/>
+          <w:lang w:val="pl-PL"/>
+        </w:rPr>
+        <w:t>System ma przechowywać daty i adresy wszystkich aukcji, które prowadził Dom. Zapamiętuje się, który pracownik prowadził licytacje (otrzymuje on za to dodatkowa, jednorazową premie, nie większą niż 50% zasadniczego wynagrodzenia) oraz wszystkich pracowników, którzy go wspomagali (zawsze przynajmniej jedna osoba, np.: przy demonstracji depozytów lub udzielaniu wyjaśnień).</w:t>
+      </w:r>
+    </w:p>
+    <w:p>
+      <w:pPr>
+        <w:ind w:left="360"/>
+        <w:rPr>
+          <w:sz w:val="24"/>
+          <w:szCs w:val="24"/>
+          <w:lang w:val="pl-PL"/>
+        </w:rPr>
+      </w:pPr>
+    </w:p>
+    <w:p>
+      <w:pPr>
+        <w:ind w:left="360"/>
+        <w:rPr>
+          <w:sz w:val="24"/>
+          <w:szCs w:val="24"/>
+          <w:lang w:val="pl-PL"/>
+        </w:rPr>
+      </w:pPr>
+      <w:r>
+        <w:rPr>
+          <w:sz w:val="24"/>
+          <w:szCs w:val="24"/>
+          <w:lang w:val="pl-PL"/>
+        </w:rPr>
+        <w:t>Na aukcji dokonuje się licytacji jednego lub więcej zgłoszonych depozytów. Dom Aukcyjny prowadzi aukcje dowolnego rodzaju dóbr. Choć zazwyczaj są to dzieła sztuki. Z punktu widzenia Domu najważniejsza jest wartość prowizji, jaką otrzyma po udanej sprzedaży. Zapamiętywany jest również klient, który zgłosił przedmiot do licytacji, wartość depozytu (podana przez klienta na wypadek np.: kradzieży lub zniszczenia, w celu wypłaty odszkodowania) oraz jego cena wywoławcza. W przypadku braku chętnych na depozyt może on być wystawiany wielokrotnie (na innych licytacjach - na każdej może być inna cena wywoławcza). W przypadku sprzedaży depozytu zapamiętywana jest cena i dane klienta który go nabył .</w:t>
       </w:r>
     </w:p>
     <w:p>
@@ -1209,7 +1268,6 @@
           <w:szCs w:val="24"/>
           <w:lang w:val="pl-PL"/>
         </w:rPr>
-        <w:lastRenderedPageBreak/>
         <w:t>Odbiera następujące informacje</w:t>
       </w:r>
     </w:p>
@@ -1707,6 +1765,7 @@
           <w:szCs w:val="32"/>
           <w:lang w:val="pl-PL"/>
         </w:rPr>
+        <w:lastRenderedPageBreak/>
         <w:t>3</w:t>
       </w:r>
       <w:r>
@@ -1768,17 +1827,7 @@
           <w:szCs w:val="24"/>
           <w:lang w:val="pl-PL"/>
         </w:rPr>
-        <w:t xml:space="preserve"> </w:t>
-      </w:r>
-      <w:r>
-        <w:rPr>
-          <w:i/>
-          <w:iCs/>
-          <w:sz w:val="24"/>
-          <w:szCs w:val="24"/>
-          <w:lang w:val="pl-PL"/>
-        </w:rPr>
-        <w:t>Rejestracja klientów</w:t>
+        <w:t xml:space="preserve"> Rejestracja klientów</w:t>
       </w:r>
     </w:p>
     <w:tbl>
@@ -2348,6 +2397,7 @@
           <w:lang w:val="pl-PL"/>
         </w:rPr>
       </w:pPr>
+      <w:bookmarkStart w:id="0" w:name="_Hlk86511560"/>
       <w:r>
         <w:rPr>
           <w:i/>
@@ -2356,7 +2406,7 @@
           <w:szCs w:val="24"/>
           <w:lang w:val="pl-PL"/>
         </w:rPr>
-        <w:t>Tabela 3.</w:t>
+        <w:t xml:space="preserve">Tabela 3.3 – </w:t>
       </w:r>
       <w:r>
         <w:rPr>
@@ -2366,27 +2416,7 @@
           <w:szCs w:val="24"/>
           <w:lang w:val="pl-PL"/>
         </w:rPr>
-        <w:t>3</w:t>
-      </w:r>
-      <w:r>
-        <w:rPr>
-          <w:i/>
-          <w:iCs/>
-          <w:sz w:val="24"/>
-          <w:szCs w:val="24"/>
-          <w:lang w:val="pl-PL"/>
-        </w:rPr>
-        <w:t xml:space="preserve"> – </w:t>
-      </w:r>
-      <w:r>
-        <w:rPr>
-          <w:i/>
-          <w:iCs/>
-          <w:sz w:val="24"/>
-          <w:szCs w:val="24"/>
-          <w:lang w:val="pl-PL"/>
-        </w:rPr>
-        <w:t>Prowadzenie ewidencji użytkowników</w:t>
+        <w:t>Rejestracja dóbr</w:t>
       </w:r>
     </w:p>
     <w:tbl>
@@ -2412,6 +2442,8 @@
                 <w:lang w:val="pl-PL"/>
               </w:rPr>
             </w:pPr>
+            <w:bookmarkStart w:id="1" w:name="_Hlk86511573"/>
+            <w:bookmarkEnd w:id="0"/>
             <w:r>
               <w:rPr>
                 <w:i/>
@@ -2440,7 +2472,7 @@
                 <w:iCs/>
                 <w:lang w:val="pl-PL"/>
               </w:rPr>
-              <w:t>Prowadzenie ewidencji użytkowników</w:t>
+              <w:t>Rejestracja dóbr</w:t>
             </w:r>
           </w:p>
         </w:tc>
@@ -2486,7 +2518,15 @@
                 <w:iCs/>
                 <w:lang w:val="pl-PL"/>
               </w:rPr>
-              <w:t>Funkcja pozwala dodawać, edytować, usuwać, wyszukiwać pracownika lub listę pracowników</w:t>
+              <w:t>Funkcja pozwala dodawać, edytować, usuwać, wyszukiwać</w:t>
+            </w:r>
+            <w:r>
+              <w:rPr>
+                <w:i/>
+                <w:iCs/>
+                <w:lang w:val="pl-PL"/>
+              </w:rPr>
+              <w:t xml:space="preserve"> oraz grupować depozyty i rejestrować kategorii</w:t>
             </w:r>
           </w:p>
         </w:tc>
@@ -2565,7 +2605,15 @@
                 <w:iCs/>
                 <w:lang w:val="pl-PL"/>
               </w:rPr>
-              <w:t>Dane pochodzą od Działu Personalnego który zarządza pracownikami</w:t>
+              <w:t xml:space="preserve">Dane pochodzą od </w:t>
+            </w:r>
+            <w:r>
+              <w:rPr>
+                <w:i/>
+                <w:iCs/>
+                <w:lang w:val="pl-PL"/>
+              </w:rPr>
+              <w:t>klientów</w:t>
             </w:r>
           </w:p>
         </w:tc>
@@ -2589,7 +2637,6 @@
                 <w:iCs/>
                 <w:lang w:val="pl-PL"/>
               </w:rPr>
-              <w:lastRenderedPageBreak/>
               <w:t>Przeznaczenia danych</w:t>
             </w:r>
           </w:p>
@@ -2612,17 +2659,1118 @@
                 <w:iCs/>
                 <w:lang w:val="pl-PL"/>
               </w:rPr>
-              <w:t>Jako dane wejściowe do rejestracji aukcji, tworzenia raportów i prowadzenia ewidencji</w:t>
+              <w:t xml:space="preserve">Jako dane wejściowe do rejestracji aukcji, tworzenia raportów i </w:t>
+            </w:r>
+            <w:r>
+              <w:rPr>
+                <w:i/>
+                <w:iCs/>
+                <w:lang w:val="pl-PL"/>
+              </w:rPr>
+              <w:t>rejestracji kategorii</w:t>
             </w:r>
           </w:p>
         </w:tc>
       </w:tr>
     </w:tbl>
+    <w:bookmarkEnd w:id="1"/>
     <w:p>
       <w:pPr>
         <w:rPr>
           <w:i/>
           <w:iCs/>
+          <w:sz w:val="24"/>
+          <w:szCs w:val="24"/>
+          <w:lang w:val="pl-PL"/>
+        </w:rPr>
+      </w:pPr>
+      <w:r>
+        <w:rPr>
+          <w:i/>
+          <w:iCs/>
+          <w:sz w:val="24"/>
+          <w:szCs w:val="24"/>
+          <w:lang w:val="pl-PL"/>
+        </w:rPr>
+        <w:t>Tabela 3.</w:t>
+      </w:r>
+      <w:r>
+        <w:rPr>
+          <w:i/>
+          <w:iCs/>
+          <w:sz w:val="24"/>
+          <w:szCs w:val="24"/>
+          <w:lang w:val="pl-PL"/>
+        </w:rPr>
+        <w:t>4</w:t>
+      </w:r>
+      <w:r>
+        <w:rPr>
+          <w:i/>
+          <w:iCs/>
+          <w:sz w:val="24"/>
+          <w:szCs w:val="24"/>
+          <w:lang w:val="pl-PL"/>
+        </w:rPr>
+        <w:t xml:space="preserve"> – </w:t>
+      </w:r>
+      <w:r>
+        <w:rPr>
+          <w:i/>
+          <w:iCs/>
+          <w:sz w:val="24"/>
+          <w:szCs w:val="24"/>
+          <w:lang w:val="pl-PL"/>
+        </w:rPr>
+        <w:t>Prowadzenie aukcji</w:t>
+      </w:r>
+    </w:p>
+    <w:tbl>
+      <w:tblPr>
+        <w:tblStyle w:val="TableGrid"/>
+        <w:tblW w:w="0" w:type="auto"/>
+        <w:tblLook w:val="04A0" w:firstRow="1" w:lastRow="0" w:firstColumn="1" w:lastColumn="0" w:noHBand="0" w:noVBand="1"/>
+      </w:tblPr>
+      <w:tblGrid>
+        <w:gridCol w:w="4508"/>
+        <w:gridCol w:w="4508"/>
+      </w:tblGrid>
+      <w:tr>
+        <w:tc>
+          <w:tcPr>
+            <w:tcW w:w="4508" w:type="dxa"/>
+          </w:tcPr>
+          <w:p>
+            <w:pPr>
+              <w:rPr>
+                <w:i/>
+                <w:iCs/>
+                <w:lang w:val="pl-PL"/>
+              </w:rPr>
+            </w:pPr>
+            <w:r>
+              <w:rPr>
+                <w:i/>
+                <w:iCs/>
+                <w:lang w:val="pl-PL"/>
+              </w:rPr>
+              <w:t>Nazwa funkcji</w:t>
+            </w:r>
+          </w:p>
+        </w:tc>
+        <w:tc>
+          <w:tcPr>
+            <w:tcW w:w="4508" w:type="dxa"/>
+          </w:tcPr>
+          <w:p>
+            <w:pPr>
+              <w:rPr>
+                <w:i/>
+                <w:iCs/>
+                <w:lang w:val="pl-PL"/>
+              </w:rPr>
+            </w:pPr>
+            <w:r>
+              <w:rPr>
+                <w:i/>
+                <w:iCs/>
+                <w:lang w:val="pl-PL"/>
+              </w:rPr>
+              <w:t>Prowadzenie aukcji</w:t>
+            </w:r>
+          </w:p>
+        </w:tc>
+      </w:tr>
+      <w:tr>
+        <w:tc>
+          <w:tcPr>
+            <w:tcW w:w="4508" w:type="dxa"/>
+          </w:tcPr>
+          <w:p>
+            <w:pPr>
+              <w:rPr>
+                <w:i/>
+                <w:iCs/>
+                <w:lang w:val="pl-PL"/>
+              </w:rPr>
+            </w:pPr>
+            <w:r>
+              <w:rPr>
+                <w:i/>
+                <w:iCs/>
+                <w:lang w:val="pl-PL"/>
+              </w:rPr>
+              <w:t>Opis</w:t>
+            </w:r>
+          </w:p>
+        </w:tc>
+        <w:tc>
+          <w:tcPr>
+            <w:tcW w:w="4508" w:type="dxa"/>
+          </w:tcPr>
+          <w:p>
+            <w:pPr>
+              <w:rPr>
+                <w:i/>
+                <w:iCs/>
+                <w:lang w:val="pl-PL"/>
+              </w:rPr>
+            </w:pPr>
+            <w:r>
+              <w:rPr>
+                <w:i/>
+                <w:iCs/>
+                <w:lang w:val="pl-PL"/>
+              </w:rPr>
+              <w:t>Funkcja pozwala dodawać, edytować, usuwać, wyszukiwać</w:t>
+            </w:r>
+            <w:r>
+              <w:rPr>
+                <w:i/>
+                <w:iCs/>
+                <w:lang w:val="pl-PL"/>
+              </w:rPr>
+              <w:t xml:space="preserve"> oraz grupować </w:t>
+            </w:r>
+            <w:r>
+              <w:rPr>
+                <w:i/>
+                <w:iCs/>
+                <w:lang w:val="pl-PL"/>
+              </w:rPr>
+              <w:t>aukcji</w:t>
+            </w:r>
+          </w:p>
+        </w:tc>
+      </w:tr>
+      <w:tr>
+        <w:tc>
+          <w:tcPr>
+            <w:tcW w:w="4508" w:type="dxa"/>
+          </w:tcPr>
+          <w:p>
+            <w:pPr>
+              <w:rPr>
+                <w:i/>
+                <w:iCs/>
+                <w:lang w:val="pl-PL"/>
+              </w:rPr>
+            </w:pPr>
+            <w:proofErr w:type="spellStart"/>
+            <w:r>
+              <w:rPr>
+                <w:i/>
+                <w:iCs/>
+              </w:rPr>
+              <w:t>Źródła</w:t>
+            </w:r>
+            <w:proofErr w:type="spellEnd"/>
+            <w:r>
+              <w:rPr>
+                <w:i/>
+                <w:iCs/>
+              </w:rPr>
+              <w:t xml:space="preserve"> </w:t>
+            </w:r>
+            <w:proofErr w:type="spellStart"/>
+            <w:r>
+              <w:rPr>
+                <w:i/>
+                <w:iCs/>
+              </w:rPr>
+              <w:t>danych</w:t>
+            </w:r>
+            <w:proofErr w:type="spellEnd"/>
+            <w:r>
+              <w:rPr>
+                <w:i/>
+                <w:iCs/>
+              </w:rPr>
+              <w:t xml:space="preserve"> </w:t>
+            </w:r>
+            <w:proofErr w:type="spellStart"/>
+            <w:r>
+              <w:rPr>
+                <w:i/>
+                <w:iCs/>
+              </w:rPr>
+              <w:t>wejściowych</w:t>
+            </w:r>
+            <w:proofErr w:type="spellEnd"/>
+          </w:p>
+        </w:tc>
+        <w:tc>
+          <w:tcPr>
+            <w:tcW w:w="4508" w:type="dxa"/>
+          </w:tcPr>
+          <w:p>
+            <w:pPr>
+              <w:rPr>
+                <w:i/>
+                <w:iCs/>
+                <w:lang w:val="pl-PL"/>
+              </w:rPr>
+            </w:pPr>
+            <w:r>
+              <w:rPr>
+                <w:i/>
+                <w:iCs/>
+                <w:lang w:val="pl-PL"/>
+              </w:rPr>
+              <w:t xml:space="preserve">Dane pochodzą od </w:t>
+            </w:r>
+            <w:r>
+              <w:rPr>
+                <w:i/>
+                <w:iCs/>
+                <w:lang w:val="pl-PL"/>
+              </w:rPr>
+              <w:t>klientów</w:t>
+            </w:r>
+            <w:r>
+              <w:rPr>
+                <w:i/>
+                <w:iCs/>
+                <w:lang w:val="pl-PL"/>
+              </w:rPr>
+              <w:t xml:space="preserve"> oraz pracowników Domu aukcyjnego</w:t>
+            </w:r>
+          </w:p>
+        </w:tc>
+      </w:tr>
+      <w:tr>
+        <w:tc>
+          <w:tcPr>
+            <w:tcW w:w="4508" w:type="dxa"/>
+          </w:tcPr>
+          <w:p>
+            <w:pPr>
+              <w:rPr>
+                <w:i/>
+                <w:iCs/>
+                <w:lang w:val="pl-PL"/>
+              </w:rPr>
+            </w:pPr>
+            <w:r>
+              <w:rPr>
+                <w:i/>
+                <w:iCs/>
+                <w:lang w:val="pl-PL"/>
+              </w:rPr>
+              <w:t>Przeznaczenia danych</w:t>
+            </w:r>
+          </w:p>
+        </w:tc>
+        <w:tc>
+          <w:tcPr>
+            <w:tcW w:w="4508" w:type="dxa"/>
+          </w:tcPr>
+          <w:p>
+            <w:pPr>
+              <w:rPr>
+                <w:i/>
+                <w:iCs/>
+                <w:lang w:val="pl-PL"/>
+              </w:rPr>
+            </w:pPr>
+            <w:r>
+              <w:rPr>
+                <w:i/>
+                <w:iCs/>
+                <w:lang w:val="pl-PL"/>
+              </w:rPr>
+              <w:t>Jako dane wejściowe do rejestracji aukcj</w:t>
+            </w:r>
+            <w:r>
+              <w:rPr>
+                <w:i/>
+                <w:iCs/>
+                <w:lang w:val="pl-PL"/>
+              </w:rPr>
+              <w:t>i,</w:t>
+            </w:r>
+            <w:r>
+              <w:rPr>
+                <w:i/>
+                <w:iCs/>
+                <w:lang w:val="pl-PL"/>
+              </w:rPr>
+              <w:t xml:space="preserve"> </w:t>
+            </w:r>
+            <w:r>
+              <w:rPr>
+                <w:i/>
+                <w:iCs/>
+                <w:lang w:val="pl-PL"/>
+              </w:rPr>
+              <w:t>tworzenia raportów</w:t>
+            </w:r>
+            <w:r>
+              <w:rPr>
+                <w:i/>
+                <w:iCs/>
+                <w:lang w:val="pl-PL"/>
+              </w:rPr>
+              <w:t xml:space="preserve"> i rejestracji prowizji</w:t>
+            </w:r>
+          </w:p>
+        </w:tc>
+      </w:tr>
+    </w:tbl>
+    <w:p>
+      <w:pPr>
+        <w:rPr>
+          <w:i/>
+          <w:iCs/>
+          <w:sz w:val="24"/>
+          <w:szCs w:val="24"/>
+          <w:lang w:val="pl-PL"/>
+        </w:rPr>
+      </w:pPr>
+      <w:r>
+        <w:rPr>
+          <w:i/>
+          <w:iCs/>
+          <w:sz w:val="24"/>
+          <w:szCs w:val="24"/>
+          <w:lang w:val="pl-PL"/>
+        </w:rPr>
+        <w:t>Tabela 3.</w:t>
+      </w:r>
+      <w:r>
+        <w:rPr>
+          <w:i/>
+          <w:iCs/>
+          <w:sz w:val="24"/>
+          <w:szCs w:val="24"/>
+          <w:lang w:val="pl-PL"/>
+        </w:rPr>
+        <w:t>5</w:t>
+      </w:r>
+      <w:r>
+        <w:rPr>
+          <w:i/>
+          <w:iCs/>
+          <w:sz w:val="24"/>
+          <w:szCs w:val="24"/>
+          <w:lang w:val="pl-PL"/>
+        </w:rPr>
+        <w:t xml:space="preserve"> – </w:t>
+      </w:r>
+      <w:r>
+        <w:rPr>
+          <w:i/>
+          <w:iCs/>
+          <w:sz w:val="24"/>
+          <w:szCs w:val="24"/>
+          <w:lang w:val="pl-PL"/>
+        </w:rPr>
+        <w:t>Rejestracja prowizji</w:t>
+      </w:r>
+    </w:p>
+    <w:tbl>
+      <w:tblPr>
+        <w:tblStyle w:val="TableGrid"/>
+        <w:tblW w:w="0" w:type="auto"/>
+        <w:tblLook w:val="04A0" w:firstRow="1" w:lastRow="0" w:firstColumn="1" w:lastColumn="0" w:noHBand="0" w:noVBand="1"/>
+      </w:tblPr>
+      <w:tblGrid>
+        <w:gridCol w:w="4508"/>
+        <w:gridCol w:w="4508"/>
+      </w:tblGrid>
+      <w:tr>
+        <w:tc>
+          <w:tcPr>
+            <w:tcW w:w="4508" w:type="dxa"/>
+          </w:tcPr>
+          <w:p>
+            <w:pPr>
+              <w:rPr>
+                <w:i/>
+                <w:iCs/>
+                <w:lang w:val="pl-PL"/>
+              </w:rPr>
+            </w:pPr>
+            <w:r>
+              <w:rPr>
+                <w:i/>
+                <w:iCs/>
+                <w:lang w:val="pl-PL"/>
+              </w:rPr>
+              <w:t>Nazwa funkcji</w:t>
+            </w:r>
+          </w:p>
+        </w:tc>
+        <w:tc>
+          <w:tcPr>
+            <w:tcW w:w="4508" w:type="dxa"/>
+          </w:tcPr>
+          <w:p>
+            <w:pPr>
+              <w:rPr>
+                <w:i/>
+                <w:iCs/>
+                <w:lang w:val="pl-PL"/>
+              </w:rPr>
+            </w:pPr>
+            <w:r>
+              <w:rPr>
+                <w:i/>
+                <w:iCs/>
+                <w:lang w:val="pl-PL"/>
+              </w:rPr>
+              <w:t>Rejestracja prowizji</w:t>
+            </w:r>
+          </w:p>
+        </w:tc>
+      </w:tr>
+      <w:tr>
+        <w:tc>
+          <w:tcPr>
+            <w:tcW w:w="4508" w:type="dxa"/>
+          </w:tcPr>
+          <w:p>
+            <w:pPr>
+              <w:rPr>
+                <w:i/>
+                <w:iCs/>
+                <w:lang w:val="pl-PL"/>
+              </w:rPr>
+            </w:pPr>
+            <w:r>
+              <w:rPr>
+                <w:i/>
+                <w:iCs/>
+                <w:lang w:val="pl-PL"/>
+              </w:rPr>
+              <w:t>Opis</w:t>
+            </w:r>
+          </w:p>
+        </w:tc>
+        <w:tc>
+          <w:tcPr>
+            <w:tcW w:w="4508" w:type="dxa"/>
+          </w:tcPr>
+          <w:p>
+            <w:pPr>
+              <w:rPr>
+                <w:i/>
+                <w:iCs/>
+                <w:lang w:val="pl-PL"/>
+              </w:rPr>
+            </w:pPr>
+            <w:r>
+              <w:rPr>
+                <w:i/>
+                <w:iCs/>
+                <w:lang w:val="pl-PL"/>
+              </w:rPr>
+              <w:t>Funkcja pozwala dodawać, edytować, usuwać</w:t>
+            </w:r>
+            <w:r>
+              <w:rPr>
+                <w:i/>
+                <w:iCs/>
+                <w:lang w:val="pl-PL"/>
+              </w:rPr>
+              <w:t xml:space="preserve"> prowizje</w:t>
+            </w:r>
+          </w:p>
+        </w:tc>
+      </w:tr>
+      <w:tr>
+        <w:tc>
+          <w:tcPr>
+            <w:tcW w:w="4508" w:type="dxa"/>
+          </w:tcPr>
+          <w:p>
+            <w:pPr>
+              <w:rPr>
+                <w:i/>
+                <w:iCs/>
+                <w:lang w:val="pl-PL"/>
+              </w:rPr>
+            </w:pPr>
+            <w:proofErr w:type="spellStart"/>
+            <w:r>
+              <w:rPr>
+                <w:i/>
+                <w:iCs/>
+              </w:rPr>
+              <w:t>Źródła</w:t>
+            </w:r>
+            <w:proofErr w:type="spellEnd"/>
+            <w:r>
+              <w:rPr>
+                <w:i/>
+                <w:iCs/>
+              </w:rPr>
+              <w:t xml:space="preserve"> </w:t>
+            </w:r>
+            <w:proofErr w:type="spellStart"/>
+            <w:r>
+              <w:rPr>
+                <w:i/>
+                <w:iCs/>
+              </w:rPr>
+              <w:t>danych</w:t>
+            </w:r>
+            <w:proofErr w:type="spellEnd"/>
+            <w:r>
+              <w:rPr>
+                <w:i/>
+                <w:iCs/>
+              </w:rPr>
+              <w:t xml:space="preserve"> </w:t>
+            </w:r>
+            <w:proofErr w:type="spellStart"/>
+            <w:r>
+              <w:rPr>
+                <w:i/>
+                <w:iCs/>
+              </w:rPr>
+              <w:t>wejściowych</w:t>
+            </w:r>
+            <w:proofErr w:type="spellEnd"/>
+          </w:p>
+        </w:tc>
+        <w:tc>
+          <w:tcPr>
+            <w:tcW w:w="4508" w:type="dxa"/>
+          </w:tcPr>
+          <w:p>
+            <w:pPr>
+              <w:rPr>
+                <w:i/>
+                <w:iCs/>
+                <w:lang w:val="pl-PL"/>
+              </w:rPr>
+            </w:pPr>
+            <w:r>
+              <w:rPr>
+                <w:i/>
+                <w:iCs/>
+                <w:lang w:val="pl-PL"/>
+              </w:rPr>
+              <w:t xml:space="preserve">Dane pochodzą od </w:t>
+            </w:r>
+            <w:r>
+              <w:rPr>
+                <w:i/>
+                <w:iCs/>
+                <w:lang w:val="pl-PL"/>
+              </w:rPr>
+              <w:t>systemu obliczania prowizji</w:t>
+            </w:r>
+          </w:p>
+        </w:tc>
+      </w:tr>
+      <w:tr>
+        <w:tc>
+          <w:tcPr>
+            <w:tcW w:w="4508" w:type="dxa"/>
+          </w:tcPr>
+          <w:p>
+            <w:pPr>
+              <w:rPr>
+                <w:i/>
+                <w:iCs/>
+                <w:lang w:val="pl-PL"/>
+              </w:rPr>
+            </w:pPr>
+            <w:r>
+              <w:rPr>
+                <w:i/>
+                <w:iCs/>
+                <w:lang w:val="pl-PL"/>
+              </w:rPr>
+              <w:t>Przeznaczenia danych</w:t>
+            </w:r>
+          </w:p>
+        </w:tc>
+        <w:tc>
+          <w:tcPr>
+            <w:tcW w:w="4508" w:type="dxa"/>
+          </w:tcPr>
+          <w:p>
+            <w:pPr>
+              <w:rPr>
+                <w:i/>
+                <w:iCs/>
+                <w:lang w:val="pl-PL"/>
+              </w:rPr>
+            </w:pPr>
+            <w:r>
+              <w:rPr>
+                <w:i/>
+                <w:iCs/>
+                <w:lang w:val="pl-PL"/>
+              </w:rPr>
+              <w:t>Jako dane wejściowe do tworzenia raportów</w:t>
+            </w:r>
+          </w:p>
+        </w:tc>
+      </w:tr>
+    </w:tbl>
+    <w:p>
+      <w:pPr>
+        <w:rPr>
+          <w:i/>
+          <w:iCs/>
+          <w:sz w:val="24"/>
+          <w:szCs w:val="24"/>
+          <w:lang w:val="pl-PL"/>
+        </w:rPr>
+      </w:pPr>
+      <w:r>
+        <w:rPr>
+          <w:i/>
+          <w:iCs/>
+          <w:sz w:val="24"/>
+          <w:szCs w:val="24"/>
+          <w:lang w:val="pl-PL"/>
+        </w:rPr>
+        <w:t>Tabela 3.</w:t>
+      </w:r>
+      <w:r>
+        <w:rPr>
+          <w:i/>
+          <w:iCs/>
+          <w:sz w:val="24"/>
+          <w:szCs w:val="24"/>
+          <w:lang w:val="pl-PL"/>
+        </w:rPr>
+        <w:t>6</w:t>
+      </w:r>
+      <w:r>
+        <w:rPr>
+          <w:i/>
+          <w:iCs/>
+          <w:sz w:val="24"/>
+          <w:szCs w:val="24"/>
+          <w:lang w:val="pl-PL"/>
+        </w:rPr>
+        <w:t xml:space="preserve"> – </w:t>
+      </w:r>
+      <w:r>
+        <w:rPr>
+          <w:i/>
+          <w:iCs/>
+          <w:sz w:val="24"/>
+          <w:szCs w:val="24"/>
+          <w:lang w:val="pl-PL"/>
+        </w:rPr>
+        <w:t>Wygenerowani</w:t>
+      </w:r>
+      <w:r>
+        <w:rPr>
+          <w:i/>
+          <w:iCs/>
+          <w:sz w:val="24"/>
+          <w:szCs w:val="24"/>
+          <w:lang w:val="pl-PL"/>
+        </w:rPr>
+        <w:t>e</w:t>
+      </w:r>
+      <w:r>
+        <w:rPr>
+          <w:i/>
+          <w:iCs/>
+          <w:sz w:val="24"/>
+          <w:szCs w:val="24"/>
+          <w:lang w:val="pl-PL"/>
+        </w:rPr>
+        <w:t xml:space="preserve"> rapor</w:t>
+      </w:r>
+      <w:r>
+        <w:rPr>
+          <w:i/>
+          <w:iCs/>
+          <w:sz w:val="24"/>
+          <w:szCs w:val="24"/>
+          <w:lang w:val="pl-PL"/>
+        </w:rPr>
+        <w:t>tów z aukcji</w:t>
+      </w:r>
+    </w:p>
+    <w:tbl>
+      <w:tblPr>
+        <w:tblStyle w:val="TableGrid"/>
+        <w:tblW w:w="0" w:type="auto"/>
+        <w:tblLook w:val="04A0" w:firstRow="1" w:lastRow="0" w:firstColumn="1" w:lastColumn="0" w:noHBand="0" w:noVBand="1"/>
+      </w:tblPr>
+      <w:tblGrid>
+        <w:gridCol w:w="4508"/>
+        <w:gridCol w:w="4508"/>
+      </w:tblGrid>
+      <w:tr>
+        <w:tc>
+          <w:tcPr>
+            <w:tcW w:w="4508" w:type="dxa"/>
+          </w:tcPr>
+          <w:p>
+            <w:pPr>
+              <w:rPr>
+                <w:i/>
+                <w:iCs/>
+                <w:lang w:val="pl-PL"/>
+              </w:rPr>
+            </w:pPr>
+            <w:r>
+              <w:rPr>
+                <w:i/>
+                <w:iCs/>
+                <w:lang w:val="pl-PL"/>
+              </w:rPr>
+              <w:t>Nazwa funkcji</w:t>
+            </w:r>
+          </w:p>
+        </w:tc>
+        <w:tc>
+          <w:tcPr>
+            <w:tcW w:w="4508" w:type="dxa"/>
+          </w:tcPr>
+          <w:p>
+            <w:pPr>
+              <w:rPr>
+                <w:i/>
+                <w:iCs/>
+                <w:lang w:val="pl-PL"/>
+              </w:rPr>
+            </w:pPr>
+            <w:r>
+              <w:rPr>
+                <w:i/>
+                <w:iCs/>
+                <w:lang w:val="pl-PL"/>
+              </w:rPr>
+              <w:t>Wygenerowanie raportów z aukcji</w:t>
+            </w:r>
+          </w:p>
+        </w:tc>
+      </w:tr>
+      <w:tr>
+        <w:tc>
+          <w:tcPr>
+            <w:tcW w:w="4508" w:type="dxa"/>
+          </w:tcPr>
+          <w:p>
+            <w:pPr>
+              <w:rPr>
+                <w:i/>
+                <w:iCs/>
+                <w:lang w:val="pl-PL"/>
+              </w:rPr>
+            </w:pPr>
+            <w:r>
+              <w:rPr>
+                <w:i/>
+                <w:iCs/>
+                <w:lang w:val="pl-PL"/>
+              </w:rPr>
+              <w:t>Opis</w:t>
+            </w:r>
+          </w:p>
+        </w:tc>
+        <w:tc>
+          <w:tcPr>
+            <w:tcW w:w="4508" w:type="dxa"/>
+          </w:tcPr>
+          <w:p>
+            <w:pPr>
+              <w:rPr>
+                <w:i/>
+                <w:iCs/>
+                <w:lang w:val="pl-PL"/>
+              </w:rPr>
+            </w:pPr>
+            <w:r>
+              <w:rPr>
+                <w:i/>
+                <w:iCs/>
+                <w:lang w:val="pl-PL"/>
+              </w:rPr>
+              <w:t xml:space="preserve">Funkcja pozwala </w:t>
+            </w:r>
+            <w:r>
+              <w:rPr>
+                <w:i/>
+                <w:iCs/>
+                <w:lang w:val="pl-PL"/>
+              </w:rPr>
+              <w:t>przygotować i dodać raport</w:t>
+            </w:r>
+          </w:p>
+        </w:tc>
+      </w:tr>
+      <w:tr>
+        <w:tc>
+          <w:tcPr>
+            <w:tcW w:w="4508" w:type="dxa"/>
+          </w:tcPr>
+          <w:p>
+            <w:pPr>
+              <w:rPr>
+                <w:i/>
+                <w:iCs/>
+                <w:lang w:val="pl-PL"/>
+              </w:rPr>
+            </w:pPr>
+            <w:proofErr w:type="spellStart"/>
+            <w:r>
+              <w:rPr>
+                <w:i/>
+                <w:iCs/>
+              </w:rPr>
+              <w:t>Źródła</w:t>
+            </w:r>
+            <w:proofErr w:type="spellEnd"/>
+            <w:r>
+              <w:rPr>
+                <w:i/>
+                <w:iCs/>
+              </w:rPr>
+              <w:t xml:space="preserve"> </w:t>
+            </w:r>
+            <w:proofErr w:type="spellStart"/>
+            <w:r>
+              <w:rPr>
+                <w:i/>
+                <w:iCs/>
+              </w:rPr>
+              <w:t>danych</w:t>
+            </w:r>
+            <w:proofErr w:type="spellEnd"/>
+            <w:r>
+              <w:rPr>
+                <w:i/>
+                <w:iCs/>
+              </w:rPr>
+              <w:t xml:space="preserve"> </w:t>
+            </w:r>
+            <w:proofErr w:type="spellStart"/>
+            <w:r>
+              <w:rPr>
+                <w:i/>
+                <w:iCs/>
+              </w:rPr>
+              <w:t>wejściowych</w:t>
+            </w:r>
+            <w:proofErr w:type="spellEnd"/>
+          </w:p>
+        </w:tc>
+        <w:tc>
+          <w:tcPr>
+            <w:tcW w:w="4508" w:type="dxa"/>
+          </w:tcPr>
+          <w:p>
+            <w:pPr>
+              <w:rPr>
+                <w:i/>
+                <w:iCs/>
+                <w:lang w:val="pl-PL"/>
+              </w:rPr>
+            </w:pPr>
+            <w:r>
+              <w:rPr>
+                <w:i/>
+                <w:iCs/>
+                <w:lang w:val="pl-PL"/>
+              </w:rPr>
+              <w:t xml:space="preserve">Dane pochodzą od </w:t>
+            </w:r>
+            <w:r>
+              <w:rPr>
+                <w:i/>
+                <w:iCs/>
+                <w:lang w:val="pl-PL"/>
+              </w:rPr>
+              <w:t>klientów</w:t>
+            </w:r>
+            <w:r>
+              <w:rPr>
+                <w:i/>
+                <w:iCs/>
+                <w:lang w:val="pl-PL"/>
+              </w:rPr>
+              <w:t xml:space="preserve">, </w:t>
+            </w:r>
+            <w:r>
+              <w:rPr>
+                <w:i/>
+                <w:iCs/>
+                <w:lang w:val="pl-PL"/>
+              </w:rPr>
+              <w:t>pracowników</w:t>
+            </w:r>
+            <w:r>
+              <w:rPr>
+                <w:i/>
+                <w:iCs/>
+                <w:lang w:val="pl-PL"/>
+              </w:rPr>
+              <w:t xml:space="preserve"> oraz systemu wyliczania prowizji</w:t>
+            </w:r>
+          </w:p>
+        </w:tc>
+      </w:tr>
+      <w:tr>
+        <w:tc>
+          <w:tcPr>
+            <w:tcW w:w="4508" w:type="dxa"/>
+          </w:tcPr>
+          <w:p>
+            <w:pPr>
+              <w:rPr>
+                <w:i/>
+                <w:iCs/>
+                <w:lang w:val="pl-PL"/>
+              </w:rPr>
+            </w:pPr>
+            <w:r>
+              <w:rPr>
+                <w:i/>
+                <w:iCs/>
+                <w:lang w:val="pl-PL"/>
+              </w:rPr>
+              <w:lastRenderedPageBreak/>
+              <w:t>Przeznaczenia danych</w:t>
+            </w:r>
+          </w:p>
+        </w:tc>
+        <w:tc>
+          <w:tcPr>
+            <w:tcW w:w="4508" w:type="dxa"/>
+          </w:tcPr>
+          <w:p>
+            <w:pPr>
+              <w:rPr>
+                <w:i/>
+                <w:iCs/>
+                <w:lang w:val="pl-PL"/>
+              </w:rPr>
+            </w:pPr>
+            <w:r>
+              <w:rPr>
+                <w:i/>
+                <w:iCs/>
+                <w:lang w:val="pl-PL"/>
+              </w:rPr>
+              <w:t xml:space="preserve">Jako dane </w:t>
+            </w:r>
+            <w:r>
+              <w:rPr>
+                <w:i/>
+                <w:iCs/>
+                <w:lang w:val="pl-PL"/>
+              </w:rPr>
+              <w:t>statystyczne oraz ubezpieczenie przed oszustwem</w:t>
+            </w:r>
+          </w:p>
+        </w:tc>
+      </w:tr>
+    </w:tbl>
+    <w:p>
+      <w:pPr>
+        <w:rPr>
+          <w:i/>
+          <w:iCs/>
+          <w:sz w:val="24"/>
+          <w:szCs w:val="24"/>
+          <w:lang w:val="pl-PL"/>
+        </w:rPr>
+      </w:pPr>
+    </w:p>
+    <w:p>
+      <w:pPr>
+        <w:rPr>
+          <w:sz w:val="24"/>
+          <w:szCs w:val="24"/>
+          <w:lang w:val="pl-PL"/>
+        </w:rPr>
+      </w:pPr>
+      <w:r>
+        <w:rPr>
+          <w:sz w:val="24"/>
+          <w:szCs w:val="24"/>
+          <w:lang w:val="pl-PL"/>
+        </w:rPr>
+        <w:drawing>
+          <wp:anchor distT="0" distB="0" distL="114300" distR="114300" simplePos="0" relativeHeight="251658240" behindDoc="1" locked="0" layoutInCell="1" allowOverlap="1" wp14:anchorId="0EFA888E" wp14:editId="44AEC518">
+            <wp:simplePos x="0" y="0"/>
+            <wp:positionH relativeFrom="column">
+              <wp:posOffset>-600151</wp:posOffset>
+            </wp:positionH>
+            <wp:positionV relativeFrom="paragraph">
+              <wp:posOffset>214274</wp:posOffset>
+            </wp:positionV>
+            <wp:extent cx="7000875" cy="2392045"/>
+            <wp:effectExtent l="0" t="0" r="9525" b="8255"/>
+            <wp:wrapTight wrapText="bothSides">
+              <wp:wrapPolygon edited="0">
+                <wp:start x="0" y="0"/>
+                <wp:lineTo x="0" y="21503"/>
+                <wp:lineTo x="21571" y="21503"/>
+                <wp:lineTo x="21571" y="0"/>
+                <wp:lineTo x="0" y="0"/>
+              </wp:wrapPolygon>
+            </wp:wrapTight>
+            <wp:docPr id="1" name="Picture 1" descr="Diagram, schematic&#10;&#10;Description automatically generated"/>
+            <wp:cNvGraphicFramePr>
+              <a:graphicFrameLocks xmlns:a="http://schemas.openxmlformats.org/drawingml/2006/main" noChangeAspect="1"/>
+            </wp:cNvGraphicFramePr>
+            <a:graphic xmlns:a="http://schemas.openxmlformats.org/drawingml/2006/main">
+              <a:graphicData uri="http://schemas.openxmlformats.org/drawingml/2006/picture">
+                <pic:pic xmlns:pic="http://schemas.openxmlformats.org/drawingml/2006/picture">
+                  <pic:nvPicPr>
+                    <pic:cNvPr id="1" name="Picture 1" descr="Diagram, schematic&#10;&#10;Description automatically generated"/>
+                    <pic:cNvPicPr/>
+                  </pic:nvPicPr>
+                  <pic:blipFill>
+                    <a:blip r:embed="rId5">
+                      <a:extLst>
+                        <a:ext uri="{28A0092B-C50C-407E-A947-70E740481C1C}">
+                          <a14:useLocalDpi xmlns:a14="http://schemas.microsoft.com/office/drawing/2010/main" val="0"/>
+                        </a:ext>
+                      </a:extLst>
+                    </a:blip>
+                    <a:stretch>
+                      <a:fillRect/>
+                    </a:stretch>
+                  </pic:blipFill>
+                  <pic:spPr>
+                    <a:xfrm>
+                      <a:off x="0" y="0"/>
+                      <a:ext cx="7000875" cy="2392045"/>
+                    </a:xfrm>
+                    <a:prstGeom prst="rect">
+                      <a:avLst/>
+                    </a:prstGeom>
+                  </pic:spPr>
+                </pic:pic>
+              </a:graphicData>
+            </a:graphic>
+            <wp14:sizeRelH relativeFrom="margin">
+              <wp14:pctWidth>0</wp14:pctWidth>
+            </wp14:sizeRelH>
+            <wp14:sizeRelV relativeFrom="margin">
+              <wp14:pctHeight>0</wp14:pctHeight>
+            </wp14:sizeRelV>
+          </wp:anchor>
+        </w:drawing>
+      </w:r>
+      <w:r>
+        <w:rPr>
+          <w:sz w:val="24"/>
+          <w:szCs w:val="24"/>
+          <w:lang w:val="pl-PL"/>
+        </w:rPr>
+        <w:t>Diagram hierarchy funkcji dla systemu zarządzania domem aukcyjnym</w:t>
+      </w:r>
+    </w:p>
+    <w:p>
+      <w:pPr>
+        <w:rPr>
           <w:sz w:val="24"/>
           <w:szCs w:val="24"/>
           <w:lang w:val="pl-PL"/>
@@ -3683,6 +4831,95 @@
     </w:lvl>
   </w:abstractNum>
   <w:abstractNum w:abstractNumId="9" w15:restartNumberingAfterBreak="0">
+    <w:nsid w:val="50BC7D34"/>
+    <w:multiLevelType w:val="hybridMultilevel"/>
+    <w:tmpl w:val="4BBC03F4"/>
+    <w:lvl w:ilvl="0" w:tplc="0809000F">
+      <w:start w:val="1"/>
+      <w:numFmt w:val="decimal"/>
+      <w:lvlText w:val="%1."/>
+      <w:lvlJc w:val="left"/>
+      <w:pPr>
+        <w:ind w:left="720" w:hanging="360"/>
+      </w:pPr>
+      <w:rPr>
+        <w:rFonts w:hint="default"/>
+      </w:rPr>
+    </w:lvl>
+    <w:lvl w:ilvl="1" w:tplc="08090019" w:tentative="1">
+      <w:start w:val="1"/>
+      <w:numFmt w:val="lowerLetter"/>
+      <w:lvlText w:val="%2."/>
+      <w:lvlJc w:val="left"/>
+      <w:pPr>
+        <w:ind w:left="1440" w:hanging="360"/>
+      </w:pPr>
+    </w:lvl>
+    <w:lvl w:ilvl="2" w:tplc="0809001B" w:tentative="1">
+      <w:start w:val="1"/>
+      <w:numFmt w:val="lowerRoman"/>
+      <w:lvlText w:val="%3."/>
+      <w:lvlJc w:val="right"/>
+      <w:pPr>
+        <w:ind w:left="2160" w:hanging="180"/>
+      </w:pPr>
+    </w:lvl>
+    <w:lvl w:ilvl="3" w:tplc="0809000F" w:tentative="1">
+      <w:start w:val="1"/>
+      <w:numFmt w:val="decimal"/>
+      <w:lvlText w:val="%4."/>
+      <w:lvlJc w:val="left"/>
+      <w:pPr>
+        <w:ind w:left="2880" w:hanging="360"/>
+      </w:pPr>
+    </w:lvl>
+    <w:lvl w:ilvl="4" w:tplc="08090019" w:tentative="1">
+      <w:start w:val="1"/>
+      <w:numFmt w:val="lowerLetter"/>
+      <w:lvlText w:val="%5."/>
+      <w:lvlJc w:val="left"/>
+      <w:pPr>
+        <w:ind w:left="3600" w:hanging="360"/>
+      </w:pPr>
+    </w:lvl>
+    <w:lvl w:ilvl="5" w:tplc="0809001B" w:tentative="1">
+      <w:start w:val="1"/>
+      <w:numFmt w:val="lowerRoman"/>
+      <w:lvlText w:val="%6."/>
+      <w:lvlJc w:val="right"/>
+      <w:pPr>
+        <w:ind w:left="4320" w:hanging="180"/>
+      </w:pPr>
+    </w:lvl>
+    <w:lvl w:ilvl="6" w:tplc="0809000F" w:tentative="1">
+      <w:start w:val="1"/>
+      <w:numFmt w:val="decimal"/>
+      <w:lvlText w:val="%7."/>
+      <w:lvlJc w:val="left"/>
+      <w:pPr>
+        <w:ind w:left="5040" w:hanging="360"/>
+      </w:pPr>
+    </w:lvl>
+    <w:lvl w:ilvl="7" w:tplc="08090019" w:tentative="1">
+      <w:start w:val="1"/>
+      <w:numFmt w:val="lowerLetter"/>
+      <w:lvlText w:val="%8."/>
+      <w:lvlJc w:val="left"/>
+      <w:pPr>
+        <w:ind w:left="5760" w:hanging="360"/>
+      </w:pPr>
+    </w:lvl>
+    <w:lvl w:ilvl="8" w:tplc="0809001B" w:tentative="1">
+      <w:start w:val="1"/>
+      <w:numFmt w:val="lowerRoman"/>
+      <w:lvlText w:val="%9."/>
+      <w:lvlJc w:val="right"/>
+      <w:pPr>
+        <w:ind w:left="6480" w:hanging="180"/>
+      </w:pPr>
+    </w:lvl>
+  </w:abstractNum>
+  <w:abstractNum w:abstractNumId="10" w15:restartNumberingAfterBreak="0">
     <w:nsid w:val="5E9B1F5B"/>
     <w:multiLevelType w:val="hybridMultilevel"/>
     <w:tmpl w:val="AE464626"/>
@@ -3771,7 +5008,7 @@
       </w:pPr>
     </w:lvl>
   </w:abstractNum>
-  <w:abstractNum w:abstractNumId="10" w15:restartNumberingAfterBreak="0">
+  <w:abstractNum w:abstractNumId="11" w15:restartNumberingAfterBreak="0">
     <w:nsid w:val="639D3BB8"/>
     <w:multiLevelType w:val="hybridMultilevel"/>
     <w:tmpl w:val="DF36A874"/>
@@ -3860,7 +5097,7 @@
       </w:pPr>
     </w:lvl>
   </w:abstractNum>
-  <w:abstractNum w:abstractNumId="11" w15:restartNumberingAfterBreak="0">
+  <w:abstractNum w:abstractNumId="12" w15:restartNumberingAfterBreak="0">
     <w:nsid w:val="6A394E3F"/>
     <w:multiLevelType w:val="hybridMultilevel"/>
     <w:tmpl w:val="2F82FA12"/>
@@ -3949,7 +5186,7 @@
       </w:pPr>
     </w:lvl>
   </w:abstractNum>
-  <w:abstractNum w:abstractNumId="12" w15:restartNumberingAfterBreak="0">
+  <w:abstractNum w:abstractNumId="13" w15:restartNumberingAfterBreak="0">
     <w:nsid w:val="75A45E1C"/>
     <w:multiLevelType w:val="hybridMultilevel"/>
     <w:tmpl w:val="2940FE72"/>
@@ -4062,7 +5299,7 @@
       </w:rPr>
     </w:lvl>
   </w:abstractNum>
-  <w:abstractNum w:abstractNumId="13" w15:restartNumberingAfterBreak="0">
+  <w:abstractNum w:abstractNumId="14" w15:restartNumberingAfterBreak="0">
     <w:nsid w:val="7FB76285"/>
     <w:multiLevelType w:val="hybridMultilevel"/>
     <w:tmpl w:val="54C6936E"/>
@@ -4182,7 +5419,7 @@
     <w:abstractNumId w:val="2"/>
   </w:num>
   <w:num w:numId="3">
-    <w:abstractNumId w:val="12"/>
+    <w:abstractNumId w:val="13"/>
   </w:num>
   <w:num w:numId="4">
     <w:abstractNumId w:val="7"/>
@@ -4197,10 +5434,10 @@
     <w:abstractNumId w:val="6"/>
   </w:num>
   <w:num w:numId="8">
-    <w:abstractNumId w:val="9"/>
+    <w:abstractNumId w:val="10"/>
   </w:num>
   <w:num w:numId="9">
-    <w:abstractNumId w:val="10"/>
+    <w:abstractNumId w:val="11"/>
   </w:num>
   <w:num w:numId="10">
     <w:abstractNumId w:val="0"/>
@@ -4209,13 +5446,16 @@
     <w:abstractNumId w:val="5"/>
   </w:num>
   <w:num w:numId="12">
-    <w:abstractNumId w:val="13"/>
+    <w:abstractNumId w:val="14"/>
   </w:num>
   <w:num w:numId="13">
-    <w:abstractNumId w:val="11"/>
+    <w:abstractNumId w:val="12"/>
   </w:num>
   <w:num w:numId="14">
     <w:abstractNumId w:val="4"/>
+  </w:num>
+  <w:num w:numId="15">
+    <w:abstractNumId w:val="9"/>
   </w:num>
 </w:numbering>
 </file>

</xml_diff>

<commit_message>
Changed context diagram part in documentation
</commit_message>
<xml_diff>
--- a/Projekt systemu do prowadzenia aukcji.docx
+++ b/Projekt systemu do prowadzenia aukcji.docx
@@ -174,7 +174,43 @@
           <w:szCs w:val="24"/>
           <w:lang w:val="pl-PL"/>
         </w:rPr>
-        <w:t xml:space="preserve">Opracowany przez: Valeria Artemchenko oraz Yevhenii Skakun </w:t>
+        <w:t xml:space="preserve">Opracowany przez: Valeria </w:t>
+      </w:r>
+      <w:proofErr w:type="spellStart"/>
+      <w:r>
+        <w:rPr>
+          <w:sz w:val="24"/>
+          <w:szCs w:val="24"/>
+          <w:lang w:val="pl-PL"/>
+        </w:rPr>
+        <w:t>Artemchenko</w:t>
+      </w:r>
+      <w:proofErr w:type="spellEnd"/>
+      <w:r>
+        <w:rPr>
+          <w:sz w:val="24"/>
+          <w:szCs w:val="24"/>
+          <w:lang w:val="pl-PL"/>
+        </w:rPr>
+        <w:t xml:space="preserve"> oraz </w:t>
+      </w:r>
+      <w:proofErr w:type="spellStart"/>
+      <w:r>
+        <w:rPr>
+          <w:sz w:val="24"/>
+          <w:szCs w:val="24"/>
+          <w:lang w:val="pl-PL"/>
+        </w:rPr>
+        <w:t>Yevhenii</w:t>
+      </w:r>
+      <w:proofErr w:type="spellEnd"/>
+      <w:r>
+        <w:rPr>
+          <w:sz w:val="24"/>
+          <w:szCs w:val="24"/>
+          <w:lang w:val="pl-PL"/>
+        </w:rPr>
+        <w:t xml:space="preserve"> Skakun </w:t>
       </w:r>
     </w:p>
     <w:p>
@@ -507,6 +543,7 @@
           <w:lang w:val="pl-PL" w:eastAsia="en-GB"/>
         </w:rPr>
       </w:pPr>
+      <w:proofErr w:type="spellStart"/>
       <w:r>
         <w:rPr>
           <w:rFonts w:eastAsia="Times New Roman" w:cstheme="minorHAnsi"/>
@@ -514,7 +551,37 @@
           <w:szCs w:val="24"/>
           <w:lang w:val="pl-PL" w:eastAsia="en-GB"/>
         </w:rPr>
-        <w:t>Klienty będą mogli sami się rejestrować do systemu co przyspieszy utworzenie nowych aukcji, weryfikacje danych przez pracowników i zwiększy prowizję Domu. Klienty Domu mają uprawnienia do sprzedawania oraz nabywania dóbr.</w:t>
+        <w:t>Klienty</w:t>
+      </w:r>
+      <w:proofErr w:type="spellEnd"/>
+      <w:r>
+        <w:rPr>
+          <w:rFonts w:eastAsia="Times New Roman" w:cstheme="minorHAnsi"/>
+          <w:sz w:val="24"/>
+          <w:szCs w:val="24"/>
+          <w:lang w:val="pl-PL" w:eastAsia="en-GB"/>
+        </w:rPr>
+        <w:t xml:space="preserve"> będą mogli sami się rejestrować do systemu co przyspieszy utworzenie nowych aukcji, weryfikacje danych przez pracowników i zwiększy prowizję Domu. </w:t>
+      </w:r>
+      <w:proofErr w:type="spellStart"/>
+      <w:r>
+        <w:rPr>
+          <w:rFonts w:eastAsia="Times New Roman" w:cstheme="minorHAnsi"/>
+          <w:sz w:val="24"/>
+          <w:szCs w:val="24"/>
+          <w:lang w:val="pl-PL" w:eastAsia="en-GB"/>
+        </w:rPr>
+        <w:t>Klienty</w:t>
+      </w:r>
+      <w:proofErr w:type="spellEnd"/>
+      <w:r>
+        <w:rPr>
+          <w:rFonts w:eastAsia="Times New Roman" w:cstheme="minorHAnsi"/>
+          <w:sz w:val="24"/>
+          <w:szCs w:val="24"/>
+          <w:lang w:val="pl-PL" w:eastAsia="en-GB"/>
+        </w:rPr>
+        <w:t xml:space="preserve"> Domu mają uprawnienia do sprzedawania oraz nabywania dóbr.</w:t>
       </w:r>
       <w:r>
         <w:rPr>
@@ -710,13 +777,31 @@
           <w:szCs w:val="24"/>
         </w:rPr>
       </w:pPr>
-      <w:r>
-        <w:rPr>
-          <w:sz w:val="24"/>
-          <w:szCs w:val="24"/>
-        </w:rPr>
-        <w:t>imię, nazwisko</w:t>
-      </w:r>
+      <w:proofErr w:type="spellStart"/>
+      <w:r>
+        <w:rPr>
+          <w:sz w:val="24"/>
+          <w:szCs w:val="24"/>
+        </w:rPr>
+        <w:t>imię</w:t>
+      </w:r>
+      <w:proofErr w:type="spellEnd"/>
+      <w:r>
+        <w:rPr>
+          <w:sz w:val="24"/>
+          <w:szCs w:val="24"/>
+        </w:rPr>
+        <w:t xml:space="preserve">, </w:t>
+      </w:r>
+      <w:proofErr w:type="spellStart"/>
+      <w:r>
+        <w:rPr>
+          <w:sz w:val="24"/>
+          <w:szCs w:val="24"/>
+        </w:rPr>
+        <w:t>nazwisko</w:t>
+      </w:r>
+      <w:proofErr w:type="spellEnd"/>
     </w:p>
     <w:p>
       <w:pPr>
@@ -730,13 +815,31 @@
           <w:szCs w:val="24"/>
         </w:rPr>
       </w:pPr>
-      <w:r>
-        <w:rPr>
-          <w:sz w:val="24"/>
-          <w:szCs w:val="24"/>
-        </w:rPr>
-        <w:t>dane kontaktowe</w:t>
-      </w:r>
+      <w:proofErr w:type="spellStart"/>
+      <w:r>
+        <w:rPr>
+          <w:sz w:val="24"/>
+          <w:szCs w:val="24"/>
+        </w:rPr>
+        <w:t>dane</w:t>
+      </w:r>
+      <w:proofErr w:type="spellEnd"/>
+      <w:r>
+        <w:rPr>
+          <w:sz w:val="24"/>
+          <w:szCs w:val="24"/>
+        </w:rPr>
+        <w:t xml:space="preserve"> </w:t>
+      </w:r>
+      <w:proofErr w:type="spellStart"/>
+      <w:r>
+        <w:rPr>
+          <w:sz w:val="24"/>
+          <w:szCs w:val="24"/>
+        </w:rPr>
+        <w:t>kontaktowe</w:t>
+      </w:r>
+      <w:proofErr w:type="spellEnd"/>
     </w:p>
     <w:p>
       <w:pPr>
@@ -750,6 +853,7 @@
           <w:szCs w:val="24"/>
         </w:rPr>
       </w:pPr>
+      <w:proofErr w:type="spellStart"/>
       <w:r>
         <w:rPr>
           <w:sz w:val="24"/>
@@ -757,6 +861,7 @@
         </w:rPr>
         <w:t>depozyt</w:t>
       </w:r>
+      <w:proofErr w:type="spellEnd"/>
     </w:p>
     <w:p>
       <w:pPr>
@@ -770,13 +875,31 @@
           <w:szCs w:val="24"/>
         </w:rPr>
       </w:pPr>
-      <w:r>
-        <w:rPr>
-          <w:sz w:val="24"/>
-          <w:szCs w:val="24"/>
-        </w:rPr>
-        <w:t>wartość depozytu</w:t>
-      </w:r>
+      <w:proofErr w:type="spellStart"/>
+      <w:r>
+        <w:rPr>
+          <w:sz w:val="24"/>
+          <w:szCs w:val="24"/>
+        </w:rPr>
+        <w:t>wartość</w:t>
+      </w:r>
+      <w:proofErr w:type="spellEnd"/>
+      <w:r>
+        <w:rPr>
+          <w:sz w:val="24"/>
+          <w:szCs w:val="24"/>
+        </w:rPr>
+        <w:t xml:space="preserve"> </w:t>
+      </w:r>
+      <w:proofErr w:type="spellStart"/>
+      <w:r>
+        <w:rPr>
+          <w:sz w:val="24"/>
+          <w:szCs w:val="24"/>
+        </w:rPr>
+        <w:t>depozytu</w:t>
+      </w:r>
+      <w:proofErr w:type="spellEnd"/>
     </w:p>
     <w:p>
       <w:pPr>
@@ -790,13 +913,31 @@
           <w:szCs w:val="24"/>
         </w:rPr>
       </w:pPr>
-      <w:r>
-        <w:rPr>
-          <w:sz w:val="24"/>
-          <w:szCs w:val="24"/>
-        </w:rPr>
-        <w:t>cena wywolawcza</w:t>
-      </w:r>
+      <w:proofErr w:type="spellStart"/>
+      <w:r>
+        <w:rPr>
+          <w:sz w:val="24"/>
+          <w:szCs w:val="24"/>
+        </w:rPr>
+        <w:t>cena</w:t>
+      </w:r>
+      <w:proofErr w:type="spellEnd"/>
+      <w:r>
+        <w:rPr>
+          <w:sz w:val="24"/>
+          <w:szCs w:val="24"/>
+        </w:rPr>
+        <w:t xml:space="preserve"> </w:t>
+      </w:r>
+      <w:proofErr w:type="spellStart"/>
+      <w:r>
+        <w:rPr>
+          <w:sz w:val="24"/>
+          <w:szCs w:val="24"/>
+        </w:rPr>
+        <w:t>wywolawcza</w:t>
+      </w:r>
+      <w:proofErr w:type="spellEnd"/>
     </w:p>
     <w:p>
       <w:pPr>
@@ -810,12 +951,69 @@
           <w:szCs w:val="24"/>
         </w:rPr>
       </w:pPr>
-      <w:r>
-        <w:rPr>
-          <w:sz w:val="24"/>
-          <w:szCs w:val="24"/>
-        </w:rPr>
-        <w:t>cena końcowa (nie obowiązkowa)</w:t>
+      <w:proofErr w:type="spellStart"/>
+      <w:r>
+        <w:rPr>
+          <w:sz w:val="24"/>
+          <w:szCs w:val="24"/>
+        </w:rPr>
+        <w:t>cena</w:t>
+      </w:r>
+      <w:proofErr w:type="spellEnd"/>
+      <w:r>
+        <w:rPr>
+          <w:sz w:val="24"/>
+          <w:szCs w:val="24"/>
+        </w:rPr>
+        <w:t xml:space="preserve"> </w:t>
+      </w:r>
+      <w:proofErr w:type="spellStart"/>
+      <w:r>
+        <w:rPr>
+          <w:sz w:val="24"/>
+          <w:szCs w:val="24"/>
+        </w:rPr>
+        <w:t>końcowa</w:t>
+      </w:r>
+      <w:proofErr w:type="spellEnd"/>
+      <w:r>
+        <w:rPr>
+          <w:sz w:val="24"/>
+          <w:szCs w:val="24"/>
+        </w:rPr>
+        <w:t xml:space="preserve"> (</w:t>
+      </w:r>
+      <w:proofErr w:type="spellStart"/>
+      <w:r>
+        <w:rPr>
+          <w:sz w:val="24"/>
+          <w:szCs w:val="24"/>
+        </w:rPr>
+        <w:t>nie</w:t>
+      </w:r>
+      <w:proofErr w:type="spellEnd"/>
+      <w:r>
+        <w:rPr>
+          <w:sz w:val="24"/>
+          <w:szCs w:val="24"/>
+        </w:rPr>
+        <w:t xml:space="preserve"> </w:t>
+      </w:r>
+      <w:proofErr w:type="spellStart"/>
+      <w:r>
+        <w:rPr>
+          <w:sz w:val="24"/>
+          <w:szCs w:val="24"/>
+        </w:rPr>
+        <w:t>obowiązkowa</w:t>
+      </w:r>
+      <w:proofErr w:type="spellEnd"/>
+      <w:r>
+        <w:rPr>
+          <w:sz w:val="24"/>
+          <w:szCs w:val="24"/>
+        </w:rPr>
+        <w:t>)</w:t>
       </w:r>
     </w:p>
     <w:p>
@@ -826,12 +1024,53 @@
           <w:szCs w:val="24"/>
         </w:rPr>
       </w:pPr>
-      <w:r>
-        <w:rPr>
-          <w:sz w:val="24"/>
-          <w:szCs w:val="24"/>
-        </w:rPr>
-        <w:t>Odbiera następujące informacje:</w:t>
+      <w:proofErr w:type="spellStart"/>
+      <w:r>
+        <w:rPr>
+          <w:sz w:val="24"/>
+          <w:szCs w:val="24"/>
+        </w:rPr>
+        <w:t>Odbiera</w:t>
+      </w:r>
+      <w:proofErr w:type="spellEnd"/>
+      <w:r>
+        <w:rPr>
+          <w:sz w:val="24"/>
+          <w:szCs w:val="24"/>
+        </w:rPr>
+        <w:t xml:space="preserve"> </w:t>
+      </w:r>
+      <w:proofErr w:type="spellStart"/>
+      <w:r>
+        <w:rPr>
+          <w:sz w:val="24"/>
+          <w:szCs w:val="24"/>
+        </w:rPr>
+        <w:t>następujące</w:t>
+      </w:r>
+      <w:proofErr w:type="spellEnd"/>
+      <w:r>
+        <w:rPr>
+          <w:sz w:val="24"/>
+          <w:szCs w:val="24"/>
+        </w:rPr>
+        <w:t xml:space="preserve"> </w:t>
+      </w:r>
+      <w:proofErr w:type="spellStart"/>
+      <w:r>
+        <w:rPr>
+          <w:sz w:val="24"/>
+          <w:szCs w:val="24"/>
+        </w:rPr>
+        <w:t>informacje</w:t>
+      </w:r>
+      <w:proofErr w:type="spellEnd"/>
+      <w:r>
+        <w:rPr>
+          <w:sz w:val="24"/>
+          <w:szCs w:val="24"/>
+        </w:rPr>
+        <w:t>:</w:t>
       </w:r>
     </w:p>
     <w:p>
@@ -928,13 +1167,31 @@
           <w:szCs w:val="24"/>
         </w:rPr>
       </w:pPr>
-      <w:r>
-        <w:rPr>
-          <w:sz w:val="24"/>
-          <w:szCs w:val="24"/>
-        </w:rPr>
-        <w:t>imię, nazwisko</w:t>
-      </w:r>
+      <w:proofErr w:type="spellStart"/>
+      <w:r>
+        <w:rPr>
+          <w:sz w:val="24"/>
+          <w:szCs w:val="24"/>
+        </w:rPr>
+        <w:t>imię</w:t>
+      </w:r>
+      <w:proofErr w:type="spellEnd"/>
+      <w:r>
+        <w:rPr>
+          <w:sz w:val="24"/>
+          <w:szCs w:val="24"/>
+        </w:rPr>
+        <w:t xml:space="preserve">, </w:t>
+      </w:r>
+      <w:proofErr w:type="spellStart"/>
+      <w:r>
+        <w:rPr>
+          <w:sz w:val="24"/>
+          <w:szCs w:val="24"/>
+        </w:rPr>
+        <w:t>nazwisko</w:t>
+      </w:r>
+      <w:proofErr w:type="spellEnd"/>
     </w:p>
     <w:p>
       <w:pPr>
@@ -948,13 +1205,31 @@
           <w:szCs w:val="24"/>
         </w:rPr>
       </w:pPr>
-      <w:r>
-        <w:rPr>
-          <w:sz w:val="24"/>
-          <w:szCs w:val="24"/>
-        </w:rPr>
-        <w:t>dane kontaktowe</w:t>
-      </w:r>
+      <w:proofErr w:type="spellStart"/>
+      <w:r>
+        <w:rPr>
+          <w:sz w:val="24"/>
+          <w:szCs w:val="24"/>
+        </w:rPr>
+        <w:t>dane</w:t>
+      </w:r>
+      <w:proofErr w:type="spellEnd"/>
+      <w:r>
+        <w:rPr>
+          <w:sz w:val="24"/>
+          <w:szCs w:val="24"/>
+        </w:rPr>
+        <w:t xml:space="preserve"> </w:t>
+      </w:r>
+      <w:proofErr w:type="spellStart"/>
+      <w:r>
+        <w:rPr>
+          <w:sz w:val="24"/>
+          <w:szCs w:val="24"/>
+        </w:rPr>
+        <w:t>kontaktowe</w:t>
+      </w:r>
+      <w:proofErr w:type="spellEnd"/>
     </w:p>
     <w:p>
       <w:pPr>
@@ -1149,8 +1424,17 @@
           <w:sz w:val="24"/>
           <w:szCs w:val="24"/>
         </w:rPr>
-        <w:t>Model funkcjonalny</w:t>
-      </w:r>
+        <w:t xml:space="preserve">Model </w:t>
+      </w:r>
+      <w:proofErr w:type="spellStart"/>
+      <w:r>
+        <w:rPr>
+          <w:sz w:val="24"/>
+          <w:szCs w:val="24"/>
+        </w:rPr>
+        <w:t>funkcjonalny</w:t>
+      </w:r>
+      <w:proofErr w:type="spellEnd"/>
     </w:p>
     <w:p>
       <w:pPr>
@@ -1209,8 +1493,17 @@
           <w:sz w:val="24"/>
           <w:szCs w:val="24"/>
         </w:rPr>
-        <w:t>Diagram zerowy</w:t>
-      </w:r>
+        <w:t xml:space="preserve">Diagram </w:t>
+      </w:r>
+      <w:proofErr w:type="spellStart"/>
+      <w:r>
+        <w:rPr>
+          <w:sz w:val="24"/>
+          <w:szCs w:val="24"/>
+        </w:rPr>
+        <w:t>zerowy</w:t>
+      </w:r>
+      <w:proofErr w:type="spellEnd"/>
     </w:p>
     <w:p>
       <w:pPr>
@@ -1229,8 +1522,17 @@
           <w:sz w:val="24"/>
           <w:szCs w:val="24"/>
         </w:rPr>
-        <w:t>Diagram kontekstowy</w:t>
-      </w:r>
+        <w:t xml:space="preserve">Diagram </w:t>
+      </w:r>
+      <w:proofErr w:type="spellStart"/>
+      <w:r>
+        <w:rPr>
+          <w:sz w:val="24"/>
+          <w:szCs w:val="24"/>
+        </w:rPr>
+        <w:t>kontekstowy</w:t>
+      </w:r>
+      <w:proofErr w:type="spellEnd"/>
     </w:p>
     <w:p>
       <w:pPr>
@@ -1249,8 +1551,17 @@
           <w:sz w:val="24"/>
           <w:szCs w:val="24"/>
         </w:rPr>
-        <w:t>Diagram szczegółowy</w:t>
-      </w:r>
+        <w:t xml:space="preserve">Diagram </w:t>
+      </w:r>
+      <w:proofErr w:type="spellStart"/>
+      <w:r>
+        <w:rPr>
+          <w:sz w:val="24"/>
+          <w:szCs w:val="24"/>
+        </w:rPr>
+        <w:t>szczegółowy</w:t>
+      </w:r>
+      <w:proofErr w:type="spellEnd"/>
     </w:p>
     <w:p>
       <w:pPr>
@@ -1269,7 +1580,39 @@
           <w:sz w:val="24"/>
           <w:szCs w:val="24"/>
         </w:rPr>
-        <w:t>Model danych(encji)</w:t>
+        <w:t xml:space="preserve">Model </w:t>
+      </w:r>
+      <w:proofErr w:type="spellStart"/>
+      <w:r>
+        <w:rPr>
+          <w:sz w:val="24"/>
+          <w:szCs w:val="24"/>
+        </w:rPr>
+        <w:t>danych</w:t>
+      </w:r>
+      <w:proofErr w:type="spellEnd"/>
+      <w:r>
+        <w:rPr>
+          <w:sz w:val="24"/>
+          <w:szCs w:val="24"/>
+        </w:rPr>
+        <w:t>(</w:t>
+      </w:r>
+      <w:proofErr w:type="spellStart"/>
+      <w:r>
+        <w:rPr>
+          <w:sz w:val="24"/>
+          <w:szCs w:val="24"/>
+        </w:rPr>
+        <w:t>encji</w:t>
+      </w:r>
+      <w:proofErr w:type="spellEnd"/>
+      <w:r>
+        <w:rPr>
+          <w:sz w:val="24"/>
+          <w:szCs w:val="24"/>
+        </w:rPr>
+        <w:t>)</w:t>
       </w:r>
     </w:p>
     <w:p>
@@ -1289,8 +1632,17 @@
           <w:sz w:val="24"/>
           <w:szCs w:val="24"/>
         </w:rPr>
-        <w:t>Diagram ERD pojęciowy</w:t>
-      </w:r>
+        <w:t xml:space="preserve">Diagram ERD </w:t>
+      </w:r>
+      <w:proofErr w:type="spellStart"/>
+      <w:r>
+        <w:rPr>
+          <w:sz w:val="24"/>
+          <w:szCs w:val="24"/>
+        </w:rPr>
+        <w:t>pojęciowy</w:t>
+      </w:r>
+      <w:proofErr w:type="spellEnd"/>
     </w:p>
     <w:p>
       <w:pPr>
@@ -1324,13 +1676,31 @@
           <w:szCs w:val="24"/>
         </w:rPr>
       </w:pPr>
-      <w:r>
-        <w:rPr>
-          <w:sz w:val="24"/>
-          <w:szCs w:val="24"/>
-        </w:rPr>
-        <w:t>Interfejs użytkownika</w:t>
-      </w:r>
+      <w:proofErr w:type="spellStart"/>
+      <w:r>
+        <w:rPr>
+          <w:sz w:val="24"/>
+          <w:szCs w:val="24"/>
+        </w:rPr>
+        <w:t>Interfejs</w:t>
+      </w:r>
+      <w:proofErr w:type="spellEnd"/>
+      <w:r>
+        <w:rPr>
+          <w:sz w:val="24"/>
+          <w:szCs w:val="24"/>
+        </w:rPr>
+        <w:t xml:space="preserve"> </w:t>
+      </w:r>
+      <w:proofErr w:type="spellStart"/>
+      <w:r>
+        <w:rPr>
+          <w:sz w:val="24"/>
+          <w:szCs w:val="24"/>
+        </w:rPr>
+        <w:t>użytkownika</w:t>
+      </w:r>
+      <w:proofErr w:type="spellEnd"/>
     </w:p>
     <w:p>
       <w:pPr>
@@ -1349,8 +1719,33 @@
           <w:sz w:val="24"/>
           <w:szCs w:val="24"/>
         </w:rPr>
-        <w:t>Model przejścia stanów</w:t>
-      </w:r>
+        <w:t xml:space="preserve">Model </w:t>
+      </w:r>
+      <w:proofErr w:type="spellStart"/>
+      <w:r>
+        <w:rPr>
+          <w:sz w:val="24"/>
+          <w:szCs w:val="24"/>
+        </w:rPr>
+        <w:t>przejścia</w:t>
+      </w:r>
+      <w:proofErr w:type="spellEnd"/>
+      <w:r>
+        <w:rPr>
+          <w:sz w:val="24"/>
+          <w:szCs w:val="24"/>
+        </w:rPr>
+        <w:t xml:space="preserve"> </w:t>
+      </w:r>
+      <w:proofErr w:type="spellStart"/>
+      <w:r>
+        <w:rPr>
+          <w:sz w:val="24"/>
+          <w:szCs w:val="24"/>
+        </w:rPr>
+        <w:t>stanów</w:t>
+      </w:r>
+      <w:proofErr w:type="spellEnd"/>
     </w:p>
     <w:p>
       <w:pPr>
@@ -1562,13 +1957,47 @@
                 <w:lang w:val="pl-PL"/>
               </w:rPr>
             </w:pPr>
-            <w:r>
-              <w:rPr>
-                <w:i/>
-                <w:iCs/>
-              </w:rPr>
-              <w:t>Źródła danych wejściowych</w:t>
-            </w:r>
+            <w:proofErr w:type="spellStart"/>
+            <w:r>
+              <w:rPr>
+                <w:i/>
+                <w:iCs/>
+              </w:rPr>
+              <w:t>Źródła</w:t>
+            </w:r>
+            <w:proofErr w:type="spellEnd"/>
+            <w:r>
+              <w:rPr>
+                <w:i/>
+                <w:iCs/>
+              </w:rPr>
+              <w:t xml:space="preserve"> </w:t>
+            </w:r>
+            <w:proofErr w:type="spellStart"/>
+            <w:r>
+              <w:rPr>
+                <w:i/>
+                <w:iCs/>
+              </w:rPr>
+              <w:t>danych</w:t>
+            </w:r>
+            <w:proofErr w:type="spellEnd"/>
+            <w:r>
+              <w:rPr>
+                <w:i/>
+                <w:iCs/>
+              </w:rPr>
+              <w:t xml:space="preserve"> </w:t>
+            </w:r>
+            <w:proofErr w:type="spellStart"/>
+            <w:r>
+              <w:rPr>
+                <w:i/>
+                <w:iCs/>
+              </w:rPr>
+              <w:t>wejściowych</w:t>
+            </w:r>
+            <w:proofErr w:type="spellEnd"/>
           </w:p>
         </w:tc>
         <w:tc>
@@ -1797,13 +2226,47 @@
                 <w:lang w:val="pl-PL"/>
               </w:rPr>
             </w:pPr>
-            <w:r>
-              <w:rPr>
-                <w:i/>
-                <w:iCs/>
-              </w:rPr>
-              <w:t>Źródła danych wejściowych</w:t>
-            </w:r>
+            <w:proofErr w:type="spellStart"/>
+            <w:r>
+              <w:rPr>
+                <w:i/>
+                <w:iCs/>
+              </w:rPr>
+              <w:t>Źródła</w:t>
+            </w:r>
+            <w:proofErr w:type="spellEnd"/>
+            <w:r>
+              <w:rPr>
+                <w:i/>
+                <w:iCs/>
+              </w:rPr>
+              <w:t xml:space="preserve"> </w:t>
+            </w:r>
+            <w:proofErr w:type="spellStart"/>
+            <w:r>
+              <w:rPr>
+                <w:i/>
+                <w:iCs/>
+              </w:rPr>
+              <w:t>danych</w:t>
+            </w:r>
+            <w:proofErr w:type="spellEnd"/>
+            <w:r>
+              <w:rPr>
+                <w:i/>
+                <w:iCs/>
+              </w:rPr>
+              <w:t xml:space="preserve"> </w:t>
+            </w:r>
+            <w:proofErr w:type="spellStart"/>
+            <w:r>
+              <w:rPr>
+                <w:i/>
+                <w:iCs/>
+              </w:rPr>
+              <w:t>wejściowych</w:t>
+            </w:r>
+            <w:proofErr w:type="spellEnd"/>
           </w:p>
         </w:tc>
         <w:tc>
@@ -2081,13 +2544,47 @@
                 <w:lang w:val="pl-PL"/>
               </w:rPr>
             </w:pPr>
-            <w:r>
-              <w:rPr>
-                <w:i/>
-                <w:iCs/>
-              </w:rPr>
-              <w:t>Źródła danych wejściowych</w:t>
-            </w:r>
+            <w:proofErr w:type="spellStart"/>
+            <w:r>
+              <w:rPr>
+                <w:i/>
+                <w:iCs/>
+              </w:rPr>
+              <w:t>Źródła</w:t>
+            </w:r>
+            <w:proofErr w:type="spellEnd"/>
+            <w:r>
+              <w:rPr>
+                <w:i/>
+                <w:iCs/>
+              </w:rPr>
+              <w:t xml:space="preserve"> </w:t>
+            </w:r>
+            <w:proofErr w:type="spellStart"/>
+            <w:r>
+              <w:rPr>
+                <w:i/>
+                <w:iCs/>
+              </w:rPr>
+              <w:t>danych</w:t>
+            </w:r>
+            <w:proofErr w:type="spellEnd"/>
+            <w:r>
+              <w:rPr>
+                <w:i/>
+                <w:iCs/>
+              </w:rPr>
+              <w:t xml:space="preserve"> </w:t>
+            </w:r>
+            <w:proofErr w:type="spellStart"/>
+            <w:r>
+              <w:rPr>
+                <w:i/>
+                <w:iCs/>
+              </w:rPr>
+              <w:t>wejściowych</w:t>
+            </w:r>
+            <w:proofErr w:type="spellEnd"/>
           </w:p>
         </w:tc>
         <w:tc>
@@ -2187,37 +2684,7 @@
           <w:szCs w:val="24"/>
           <w:lang w:val="pl-PL"/>
         </w:rPr>
-        <w:t>Tabela 3.</w:t>
-      </w:r>
-      <w:r>
-        <w:rPr>
-          <w:i/>
-          <w:iCs/>
-          <w:sz w:val="24"/>
-          <w:szCs w:val="24"/>
-          <w:lang w:val="pl-PL"/>
-        </w:rPr>
-        <w:t>4</w:t>
-      </w:r>
-      <w:r>
-        <w:rPr>
-          <w:i/>
-          <w:iCs/>
-          <w:sz w:val="24"/>
-          <w:szCs w:val="24"/>
-          <w:lang w:val="pl-PL"/>
-        </w:rPr>
-        <w:t xml:space="preserve"> – Rejestracja </w:t>
-      </w:r>
-      <w:r>
-        <w:rPr>
-          <w:i/>
-          <w:iCs/>
-          <w:sz w:val="24"/>
-          <w:szCs w:val="24"/>
-          <w:lang w:val="pl-PL"/>
-        </w:rPr>
-        <w:t>kategorii</w:t>
+        <w:t>Tabela 3.4 – Rejestracja kategorii</w:t>
       </w:r>
     </w:p>
     <w:tbl>
@@ -2359,13 +2826,47 @@
                 <w:lang w:val="pl-PL"/>
               </w:rPr>
             </w:pPr>
-            <w:r>
-              <w:rPr>
-                <w:i/>
-                <w:iCs/>
-              </w:rPr>
-              <w:t>Źródła danych wejściowych</w:t>
-            </w:r>
+            <w:proofErr w:type="spellStart"/>
+            <w:r>
+              <w:rPr>
+                <w:i/>
+                <w:iCs/>
+              </w:rPr>
+              <w:t>Źródła</w:t>
+            </w:r>
+            <w:proofErr w:type="spellEnd"/>
+            <w:r>
+              <w:rPr>
+                <w:i/>
+                <w:iCs/>
+              </w:rPr>
+              <w:t xml:space="preserve"> </w:t>
+            </w:r>
+            <w:proofErr w:type="spellStart"/>
+            <w:r>
+              <w:rPr>
+                <w:i/>
+                <w:iCs/>
+              </w:rPr>
+              <w:t>danych</w:t>
+            </w:r>
+            <w:proofErr w:type="spellEnd"/>
+            <w:r>
+              <w:rPr>
+                <w:i/>
+                <w:iCs/>
+              </w:rPr>
+              <w:t xml:space="preserve"> </w:t>
+            </w:r>
+            <w:proofErr w:type="spellStart"/>
+            <w:r>
+              <w:rPr>
+                <w:i/>
+                <w:iCs/>
+              </w:rPr>
+              <w:t>wejściowych</w:t>
+            </w:r>
+            <w:proofErr w:type="spellEnd"/>
           </w:p>
         </w:tc>
         <w:tc>
@@ -2618,13 +3119,47 @@
                 <w:lang w:val="pl-PL"/>
               </w:rPr>
             </w:pPr>
-            <w:r>
-              <w:rPr>
-                <w:i/>
-                <w:iCs/>
-              </w:rPr>
-              <w:t>Źródła danych wejściowych</w:t>
-            </w:r>
+            <w:proofErr w:type="spellStart"/>
+            <w:r>
+              <w:rPr>
+                <w:i/>
+                <w:iCs/>
+              </w:rPr>
+              <w:t>Źródła</w:t>
+            </w:r>
+            <w:proofErr w:type="spellEnd"/>
+            <w:r>
+              <w:rPr>
+                <w:i/>
+                <w:iCs/>
+              </w:rPr>
+              <w:t xml:space="preserve"> </w:t>
+            </w:r>
+            <w:proofErr w:type="spellStart"/>
+            <w:r>
+              <w:rPr>
+                <w:i/>
+                <w:iCs/>
+              </w:rPr>
+              <w:t>danych</w:t>
+            </w:r>
+            <w:proofErr w:type="spellEnd"/>
+            <w:r>
+              <w:rPr>
+                <w:i/>
+                <w:iCs/>
+              </w:rPr>
+              <w:t xml:space="preserve"> </w:t>
+            </w:r>
+            <w:proofErr w:type="spellStart"/>
+            <w:r>
+              <w:rPr>
+                <w:i/>
+                <w:iCs/>
+              </w:rPr>
+              <w:t>wejściowych</w:t>
+            </w:r>
+            <w:proofErr w:type="spellEnd"/>
           </w:p>
         </w:tc>
         <w:tc>
@@ -2901,13 +3436,47 @@
                 <w:lang w:val="pl-PL"/>
               </w:rPr>
             </w:pPr>
-            <w:r>
-              <w:rPr>
-                <w:i/>
-                <w:iCs/>
-              </w:rPr>
-              <w:t>Źródła danych wejściowych</w:t>
-            </w:r>
+            <w:proofErr w:type="spellStart"/>
+            <w:r>
+              <w:rPr>
+                <w:i/>
+                <w:iCs/>
+              </w:rPr>
+              <w:t>Źródła</w:t>
+            </w:r>
+            <w:proofErr w:type="spellEnd"/>
+            <w:r>
+              <w:rPr>
+                <w:i/>
+                <w:iCs/>
+              </w:rPr>
+              <w:t xml:space="preserve"> </w:t>
+            </w:r>
+            <w:proofErr w:type="spellStart"/>
+            <w:r>
+              <w:rPr>
+                <w:i/>
+                <w:iCs/>
+              </w:rPr>
+              <w:t>danych</w:t>
+            </w:r>
+            <w:proofErr w:type="spellEnd"/>
+            <w:r>
+              <w:rPr>
+                <w:i/>
+                <w:iCs/>
+              </w:rPr>
+              <w:t xml:space="preserve"> </w:t>
+            </w:r>
+            <w:proofErr w:type="spellStart"/>
+            <w:r>
+              <w:rPr>
+                <w:i/>
+                <w:iCs/>
+              </w:rPr>
+              <w:t>wejściowych</w:t>
+            </w:r>
+            <w:proofErr w:type="spellEnd"/>
           </w:p>
         </w:tc>
         <w:tc>
@@ -3183,13 +3752,47 @@
                 <w:lang w:val="pl-PL"/>
               </w:rPr>
             </w:pPr>
-            <w:r>
-              <w:rPr>
-                <w:i/>
-                <w:iCs/>
-              </w:rPr>
-              <w:t>Źródła danych wejściowych</w:t>
-            </w:r>
+            <w:proofErr w:type="spellStart"/>
+            <w:r>
+              <w:rPr>
+                <w:i/>
+                <w:iCs/>
+              </w:rPr>
+              <w:t>Źródła</w:t>
+            </w:r>
+            <w:proofErr w:type="spellEnd"/>
+            <w:r>
+              <w:rPr>
+                <w:i/>
+                <w:iCs/>
+              </w:rPr>
+              <w:t xml:space="preserve"> </w:t>
+            </w:r>
+            <w:proofErr w:type="spellStart"/>
+            <w:r>
+              <w:rPr>
+                <w:i/>
+                <w:iCs/>
+              </w:rPr>
+              <w:t>danych</w:t>
+            </w:r>
+            <w:proofErr w:type="spellEnd"/>
+            <w:r>
+              <w:rPr>
+                <w:i/>
+                <w:iCs/>
+              </w:rPr>
+              <w:t xml:space="preserve"> </w:t>
+            </w:r>
+            <w:proofErr w:type="spellStart"/>
+            <w:r>
+              <w:rPr>
+                <w:i/>
+                <w:iCs/>
+              </w:rPr>
+              <w:t>wejściowych</w:t>
+            </w:r>
+            <w:proofErr w:type="spellEnd"/>
           </w:p>
         </w:tc>
         <w:tc>
@@ -3323,12 +3926,13 @@
       </w:pPr>
       <w:r>
         <w:rPr>
+          <w:noProof/>
           <w:sz w:val="24"/>
           <w:szCs w:val="24"/>
           <w:lang w:val="pl-PL"/>
         </w:rPr>
         <w:drawing>
-          <wp:anchor distT="0" distB="0" distL="114300" distR="114300" simplePos="0" relativeHeight="251658240" behindDoc="1" locked="0" layoutInCell="1" allowOverlap="1" wp14:anchorId="24B58767" wp14:editId="7567FE5D">
+          <wp:anchor distT="0" distB="0" distL="114300" distR="114300" simplePos="0" relativeHeight="251658240" behindDoc="1" locked="0" layoutInCell="1" allowOverlap="1" wp14:anchorId="24B58767" wp14:editId="3ADC1457">
             <wp:simplePos x="0" y="0"/>
             <wp:positionH relativeFrom="column">
               <wp:posOffset>-587375</wp:posOffset>
@@ -3399,6 +4003,268 @@
         </w:rPr>
         <w:t>Diagram hierarchy funkcji dla systemu zarządzania domem aukcyjnym</w:t>
       </w:r>
+    </w:p>
+    <w:p>
+      <w:pPr>
+        <w:rPr>
+          <w:sz w:val="24"/>
+          <w:szCs w:val="24"/>
+          <w:lang w:val="pl-PL"/>
+        </w:rPr>
+      </w:pPr>
+      <w:bookmarkStart w:id="2" w:name="_Hlk87185222"/>
+      <w:r>
+        <w:rPr>
+          <w:sz w:val="24"/>
+          <w:szCs w:val="24"/>
+          <w:lang w:val="pl-PL"/>
+        </w:rPr>
+        <w:drawing>
+          <wp:anchor distT="0" distB="0" distL="114300" distR="114300" simplePos="0" relativeHeight="251659264" behindDoc="1" locked="0" layoutInCell="1" allowOverlap="1" wp14:anchorId="193853D0" wp14:editId="0BE57149">
+            <wp:simplePos x="0" y="0"/>
+            <wp:positionH relativeFrom="column">
+              <wp:posOffset>-600710</wp:posOffset>
+            </wp:positionH>
+            <wp:positionV relativeFrom="paragraph">
+              <wp:posOffset>3074670</wp:posOffset>
+            </wp:positionV>
+            <wp:extent cx="6980555" cy="3549650"/>
+            <wp:effectExtent l="0" t="0" r="0" b="0"/>
+            <wp:wrapTight wrapText="bothSides">
+              <wp:wrapPolygon edited="0">
+                <wp:start x="0" y="0"/>
+                <wp:lineTo x="0" y="21445"/>
+                <wp:lineTo x="21516" y="21445"/>
+                <wp:lineTo x="21516" y="0"/>
+                <wp:lineTo x="0" y="0"/>
+              </wp:wrapPolygon>
+            </wp:wrapTight>
+            <wp:docPr id="4" name="Picture 4" descr="Diagram&#10;&#10;Description automatically generated"/>
+            <wp:cNvGraphicFramePr>
+              <a:graphicFrameLocks xmlns:a="http://schemas.openxmlformats.org/drawingml/2006/main" noChangeAspect="1"/>
+            </wp:cNvGraphicFramePr>
+            <a:graphic xmlns:a="http://schemas.openxmlformats.org/drawingml/2006/main">
+              <a:graphicData uri="http://schemas.openxmlformats.org/drawingml/2006/picture">
+                <pic:pic xmlns:pic="http://schemas.openxmlformats.org/drawingml/2006/picture">
+                  <pic:nvPicPr>
+                    <pic:cNvPr id="4" name="Picture 4" descr="Diagram&#10;&#10;Description automatically generated"/>
+                    <pic:cNvPicPr/>
+                  </pic:nvPicPr>
+                  <pic:blipFill>
+                    <a:blip r:embed="rId6">
+                      <a:extLst>
+                        <a:ext uri="{28A0092B-C50C-407E-A947-70E740481C1C}">
+                          <a14:useLocalDpi xmlns:a14="http://schemas.microsoft.com/office/drawing/2010/main" val="0"/>
+                        </a:ext>
+                      </a:extLst>
+                    </a:blip>
+                    <a:stretch>
+                      <a:fillRect/>
+                    </a:stretch>
+                  </pic:blipFill>
+                  <pic:spPr>
+                    <a:xfrm>
+                      <a:off x="0" y="0"/>
+                      <a:ext cx="6980555" cy="3549650"/>
+                    </a:xfrm>
+                    <a:prstGeom prst="rect">
+                      <a:avLst/>
+                    </a:prstGeom>
+                  </pic:spPr>
+                </pic:pic>
+              </a:graphicData>
+            </a:graphic>
+            <wp14:sizeRelH relativeFrom="margin">
+              <wp14:pctWidth>0</wp14:pctWidth>
+            </wp14:sizeRelH>
+            <wp14:sizeRelV relativeFrom="margin">
+              <wp14:pctHeight>0</wp14:pctHeight>
+            </wp14:sizeRelV>
+          </wp:anchor>
+        </w:drawing>
+      </w:r>
+      <w:r>
+        <w:rPr>
+          <w:sz w:val="24"/>
+          <w:szCs w:val="24"/>
+          <w:lang w:val="pl-PL"/>
+        </w:rPr>
+        <w:t>Diagram DFD Diagram kontekstowy</w:t>
+      </w:r>
+      <w:bookmarkEnd w:id="2"/>
+    </w:p>
+    <w:p>
+      <w:pPr>
+        <w:rPr>
+          <w:sz w:val="24"/>
+          <w:szCs w:val="24"/>
+          <w:lang w:val="pl-PL"/>
+        </w:rPr>
+      </w:pPr>
+    </w:p>
+    <w:p>
+      <w:pPr>
+        <w:rPr>
+          <w:sz w:val="24"/>
+          <w:szCs w:val="24"/>
+          <w:lang w:val="pl-PL"/>
+        </w:rPr>
+      </w:pPr>
+      <w:r>
+        <w:rPr>
+          <w:sz w:val="24"/>
+          <w:szCs w:val="24"/>
+          <w:lang w:val="pl-PL"/>
+        </w:rPr>
+        <w:t>Klient:</w:t>
+      </w:r>
+      <w:r>
+        <w:rPr>
+          <w:sz w:val="24"/>
+          <w:szCs w:val="24"/>
+          <w:lang w:val="pl-PL"/>
+        </w:rPr>
+        <w:t xml:space="preserve"> dostarcza</w:t>
+      </w:r>
+      <w:r>
+        <w:rPr>
+          <w:sz w:val="24"/>
+          <w:szCs w:val="24"/>
+          <w:lang w:val="pl-PL"/>
+        </w:rPr>
+        <w:t xml:space="preserve"> informacje o kliencie(imię, nazwisko, adres, PESEL, NIP, numer telefonu). Jeżeli ma na celu sprzedanie dóbr to dostarcza również informację o depozycie(zdjęcia i opis), jego kategorii i dane o aukcji(data, czas i adres).</w:t>
+      </w:r>
+    </w:p>
+    <w:p>
+      <w:pPr>
+        <w:rPr>
+          <w:sz w:val="24"/>
+          <w:szCs w:val="24"/>
+          <w:lang w:val="pl-PL"/>
+        </w:rPr>
+      </w:pPr>
+      <w:r>
+        <w:rPr>
+          <w:sz w:val="24"/>
+          <w:szCs w:val="24"/>
+          <w:lang w:val="pl-PL"/>
+        </w:rPr>
+        <w:t>Pracownik:</w:t>
+      </w:r>
+    </w:p>
+    <w:p>
+      <w:pPr>
+        <w:rPr>
+          <w:sz w:val="24"/>
+          <w:szCs w:val="24"/>
+          <w:lang w:val="pl-PL"/>
+        </w:rPr>
+      </w:pPr>
+      <w:r>
+        <w:rPr>
+          <w:sz w:val="24"/>
+          <w:szCs w:val="24"/>
+          <w:lang w:val="pl-PL"/>
+        </w:rPr>
+        <w:t>Dom aukcyjny:</w:t>
+      </w:r>
+    </w:p>
+    <w:p>
+      <w:pPr>
+        <w:rPr>
+          <w:sz w:val="24"/>
+          <w:szCs w:val="24"/>
+          <w:lang w:val="pl-PL"/>
+        </w:rPr>
+      </w:pPr>
+    </w:p>
+    <w:p>
+      <w:pPr>
+        <w:rPr>
+          <w:sz w:val="24"/>
+          <w:szCs w:val="24"/>
+          <w:lang w:val="pl-PL"/>
+        </w:rPr>
+      </w:pPr>
+      <w:r>
+        <w:rPr>
+          <w:sz w:val="24"/>
+          <w:szCs w:val="24"/>
+          <w:lang w:val="pl-PL"/>
+        </w:rPr>
+        <w:t xml:space="preserve">Diagram DFD Diagram </w:t>
+      </w:r>
+      <w:r>
+        <w:rPr>
+          <w:sz w:val="24"/>
+          <w:szCs w:val="24"/>
+          <w:lang w:val="pl-PL"/>
+        </w:rPr>
+        <w:t>zerowy</w:t>
+      </w:r>
+    </w:p>
+    <w:p>
+      <w:pPr>
+        <w:rPr>
+          <w:sz w:val="24"/>
+          <w:szCs w:val="24"/>
+          <w:lang w:val="pl-PL"/>
+        </w:rPr>
+      </w:pPr>
+    </w:p>
+    <w:p>
+      <w:pPr>
+        <w:rPr>
+          <w:sz w:val="24"/>
+          <w:szCs w:val="24"/>
+          <w:lang w:val="pl-PL"/>
+        </w:rPr>
+      </w:pPr>
+    </w:p>
+    <w:p>
+      <w:pPr>
+        <w:rPr>
+          <w:sz w:val="24"/>
+          <w:szCs w:val="24"/>
+          <w:lang w:val="pl-PL"/>
+        </w:rPr>
+      </w:pPr>
+    </w:p>
+    <w:p>
+      <w:pPr>
+        <w:rPr>
+          <w:sz w:val="24"/>
+          <w:szCs w:val="24"/>
+          <w:lang w:val="pl-PL"/>
+        </w:rPr>
+      </w:pPr>
+    </w:p>
+    <w:p>
+      <w:pPr>
+        <w:rPr>
+          <w:sz w:val="24"/>
+          <w:szCs w:val="24"/>
+          <w:lang w:val="pl-PL"/>
+        </w:rPr>
+      </w:pPr>
+    </w:p>
+    <w:p>
+      <w:pPr>
+        <w:rPr>
+          <w:sz w:val="24"/>
+          <w:szCs w:val="24"/>
+          <w:lang w:val="pl-PL"/>
+        </w:rPr>
+      </w:pPr>
+    </w:p>
+    <w:p>
+      <w:pPr>
+        <w:rPr>
+          <w:sz w:val="24"/>
+          <w:szCs w:val="24"/>
+          <w:lang w:val="pl-PL"/>
+        </w:rPr>
+      </w:pPr>
     </w:p>
     <w:p>
       <w:pPr>

</xml_diff>